<commit_message>
new file:   .~lock.RelazioneSVM.docx# 	new file:   .~lock.fileaccuracy.ods# 	modified:   RelazioneSVM.docx 	modified:   __pycache__/addestramenti.cpython-310.pyc 	modified:   __pycache__/dataAnalysis.cpython-310.pyc 	modified:   __pycache__/dataset.cpython-310.pyc 	new file:   __pycache__/ensembleClassifier.cpython-310.pyc 	modified:   __pycache__/knncustom.cpython-310.pyc 	modified:   addestramenti.py 	modified:   dataAnalysis.py 	modified:   dataset.py 	renamed:    ensembleClassifierGUI.py -> ensembleClassifier.py 	modified:   fileaccuracy.ods 	modified:   knncustom.py 	modified:   main.py
</commit_message>
<xml_diff>
--- a/RelazioneSVM.docx
+++ b/RelazioneSVM.docx
@@ -8,7 +8,7 @@
   <manifest:file-entry manifest:full-path="content.xml" manifest:media-type="text/xml"/>
   <manifest:file-entry manifest:full-path="meta.xml" manifest:media-type="text/xml"/>
   <manifest:file-entry manifest:full-path="settings.xml" manifest:media-type="text/xml"/>
-  <manifest:file-entry manifest:full-path="Pictures/1000000100000230000001469648C621.png" manifest:media-type="image/png"/>
+  <manifest:file-entry manifest:full-path="Pictures/100000010000022F00000267B4C4282F.png" manifest:media-type="image/png"/>
   <manifest:file-entry manifest:full-path="Thumbnails/thumbnail.png" manifest:media-type="image/png"/>
 </manifest:manifest>
 </file>
@@ -17,106 +17,126 @@
 <office:document-content xmlns:css3t="http://www.w3.org/TR/css3-text/" xmlns:grddl="http://www.w3.org/2003/g/data-view#" xmlns:xhtml="http://www.w3.org/1999/xhtml" xmlns:xsi="http://www.w3.org/2001/XMLSchema-instance" xmlns:xsd="http://www.w3.org/2001/XMLSchema" xmlns:xforms="http://www.w3.org/2002/xforms" xmlns:dom="http://www.w3.org/2001/xml-events" xmlns:script="urn:oasis:names:tc:opendocument:xmlns:script:1.0" xmlns:form="urn:oasis:names:tc:opendocument:xmlns:form:1.0" xmlns:math="http://www.w3.org/1998/Math/MathML" xmlns:office="urn:oasis:names:tc:opendocument:xmlns:office:1.0" xmlns:ooo="http://openoffice.org/2004/office" xmlns:fo="urn:oasis:names:tc:opendocument:xmlns:xsl-fo-compatible:1.0" xmlns:ooow="http://openoffice.org/2004/writer" xmlns:xlink="http://www.w3.org/1999/xlink" xmlns:drawooo="http://openoffice.org/2010/draw" xmlns:oooc="http://openoffice.org/2004/calc" xmlns:dc="http://purl.org/dc/elements/1.1/" xmlns:calcext="urn:org:documentfoundation:names:experimental:calc:xmlns:calcext:1.0" xmlns:style="urn:oasis:names:tc:opendocument:xmlns:style:1.0" xmlns:text="urn:oasis:names:tc:opendocument:xmlns:text:1.0" xmlns:of="urn:oasis:names:tc:opendocument:xmlns:of:1.2" xmlns:tableooo="http://openoffice.org/2009/table" xmlns:draw="urn:oasis:names:tc:opendocument:xmlns:drawing:1.0" xmlns:dr3d="urn:oasis:names:tc:opendocument:xmlns:dr3d:1.0" xmlns:rpt="http://openoffice.org/2005/report" xmlns:formx="urn:openoffice:names:experimental:ooxml-odf-interop:xmlns:form:1.0" xmlns:svg="urn:oasis:names:tc:opendocument:xmlns:svg-compatible:1.0" xmlns:chart="urn:oasis:names:tc:opendocument:xmlns:chart:1.0" xmlns:officeooo="http://openoffice.org/2009/office" xmlns:table="urn:oasis:names:tc:opendocument:xmlns:table:1.0" xmlns:meta="urn:oasis:names:tc:opendocument:xmlns:meta:1.0" xmlns:loext="urn:org:documentfoundation:names:experimental:office:xmlns:loext:1.0" xmlns:number="urn:oasis:names:tc:opendocument:xmlns:datastyle:1.0" xmlns:field="urn:openoffice:names:experimental:ooo-ms-interop:xmlns:field:1.0" office:version="1.3">
   <office:scripts/>
   <office:font-face-decls>
-    <style:font-face style:name="C059" svg:font-family="C059" style:font-pitch="variable"/>
     <style:font-face style:name="Droid Sans Mono" svg:font-family="'Droid Sans Mono', monospace, monospace"/>
+    <style:font-face style:name="Liberation Mono" svg:font-family="'Liberation Mono'" style:font-family-generic="modern" style:font-pitch="fixed"/>
     <style:font-face style:name="Liberation Sans" svg:font-family="'Liberation Sans'" style:font-family-generic="swiss" style:font-pitch="variable"/>
     <style:font-face style:name="Liberation Serif" svg:font-family="'Liberation Serif'" style:font-family-generic="roman" style:font-pitch="variable"/>
     <style:font-face style:name="Noto Sans CJK SC" svg:font-family="'Noto Sans CJK SC'" style:font-family-generic="system" style:font-pitch="variable"/>
     <style:font-face style:name="Noto Sans Devanagari" svg:font-family="'Noto Sans Devanagari'" style:font-family-generic="swiss"/>
     <style:font-face style:name="Noto Sans Devanagari1" svg:font-family="'Noto Sans Devanagari'" style:font-family-generic="system" style:font-pitch="variable"/>
+    <style:font-face style:name="Noto Sans Mono CJK SC" svg:font-family="'Noto Sans Mono CJK SC'" style:font-family-generic="modern" style:font-pitch="fixed"/>
     <style:font-face style:name="Noto Serif CJK SC" svg:font-family="'Noto Serif CJK SC'" style:font-family-generic="system" style:font-pitch="variable"/>
     <style:font-face style:name="OpenSymbol" svg:font-family="OpenSymbol" style:font-charset="x-symbol"/>
   </office:font-face-decls>
   <office:automatic-styles>
-    <style:style style:name="P1" style:family="paragraph" style:parent-style-name="Standard">
-      <style:text-properties officeooo:rsid="00177896" officeooo:paragraph-rsid="00177896"/>
-    </style:style>
-    <style:style style:name="P2" style:family="paragraph" style:parent-style-name="Standard">
-      <style:text-properties officeooo:paragraph-rsid="00177896"/>
-    </style:style>
-    <style:style style:name="P3" style:family="paragraph" style:parent-style-name="Standard">
-      <style:text-properties officeooo:rsid="00177c49" officeooo:paragraph-rsid="00177c49"/>
-    </style:style>
-    <style:style style:name="P4" style:family="paragraph" style:parent-style-name="Standard">
-      <style:text-properties officeooo:rsid="001978d1" officeooo:paragraph-rsid="001978d1"/>
-    </style:style>
-    <style:style style:name="P5" style:family="paragraph" style:parent-style-name="Standard">
-      <style:text-properties officeooo:rsid="001b0115" officeooo:paragraph-rsid="001b0115"/>
-    </style:style>
-    <style:style style:name="P6" style:family="paragraph" style:parent-style-name="Standard">
-      <style:text-properties officeooo:rsid="001ba62d" officeooo:paragraph-rsid="001ba62d"/>
-    </style:style>
-    <style:style style:name="P7" style:family="paragraph" style:parent-style-name="Standard" style:list-style-name="L1">
-      <style:text-properties officeooo:rsid="00177c49" officeooo:paragraph-rsid="00177c49"/>
-    </style:style>
-    <style:style style:name="P8" style:family="paragraph" style:parent-style-name="Standard" style:list-style-name="L2">
-      <style:text-properties officeooo:rsid="00177c49" officeooo:paragraph-rsid="00177c49"/>
-    </style:style>
-    <style:style style:name="P9" style:family="paragraph" style:parent-style-name="Standard">
-      <style:text-properties officeooo:rsid="00177c49" officeooo:paragraph-rsid="00177c49"/>
-    </style:style>
-    <style:style style:name="P10" style:family="paragraph" style:parent-style-name="Standard">
-      <style:text-properties officeooo:rsid="00177c49" officeooo:paragraph-rsid="0020c16e"/>
-    </style:style>
-    <style:style style:name="P11" style:family="paragraph" style:parent-style-name="Standard" style:list-style-name="L2">
-      <style:text-properties officeooo:rsid="001978d1" officeooo:paragraph-rsid="001978d1"/>
-    </style:style>
-    <style:style style:name="P12" style:family="paragraph" style:parent-style-name="Standard">
-      <style:text-properties officeooo:rsid="001b0115" officeooo:paragraph-rsid="001ba62d"/>
-    </style:style>
-    <style:style style:name="P13" style:family="paragraph" style:parent-style-name="Standard" style:list-style-name="L3">
-      <style:text-properties officeooo:rsid="001d14bc" officeooo:paragraph-rsid="001d14bc"/>
-    </style:style>
-    <style:style style:name="P14" style:family="paragraph" style:parent-style-name="Standard">
-      <style:text-properties officeooo:rsid="001d14bc" officeooo:paragraph-rsid="001d14bc"/>
-    </style:style>
-    <style:style style:name="P15" style:family="paragraph" style:parent-style-name="Standard" style:list-style-name="L3">
-      <style:text-properties officeooo:rsid="001fa3f2" officeooo:paragraph-rsid="001fa3f2"/>
-    </style:style>
-    <style:style style:name="P16" style:family="paragraph" style:parent-style-name="Standard">
-      <style:text-properties officeooo:rsid="0020c16e" officeooo:paragraph-rsid="0020c16e"/>
-    </style:style>
-    <style:style style:name="P17" style:family="paragraph" style:parent-style-name="Standard" style:list-style-name="L4">
-      <style:text-properties officeooo:rsid="0020c16e" officeooo:paragraph-rsid="0020c16e"/>
-    </style:style>
-    <style:style style:name="P18" style:family="paragraph" style:parent-style-name="Text_20_body">
-      <style:text-properties officeooo:rsid="0020c16e" officeooo:paragraph-rsid="0020c16e"/>
+    <style:style style:name="P1" style:family="paragraph" style:parent-style-name="Heading_20_1">
+      <style:text-properties style:font-name="Liberation Serif" officeooo:paragraph-rsid="00177896"/>
+    </style:style>
+    <style:style style:name="P2" style:family="paragraph" style:parent-style-name="Heading_20_2">
+      <style:text-properties style:font-name="Liberation Serif"/>
+    </style:style>
+    <style:style style:name="P3" style:family="paragraph" style:parent-style-name="Heading_20_3">
+      <style:text-properties style:font-name="Liberation Serif"/>
+    </style:style>
+    <style:style style:name="P4" style:family="paragraph" style:parent-style-name="Text_20_body">
+      <style:text-properties style:font-name="Liberation Serif"/>
+    </style:style>
+    <style:style style:name="P5" style:family="paragraph" style:parent-style-name="Text_20_body">
+      <style:text-properties style:font-name="Liberation Serif" officeooo:paragraph-rsid="00177896"/>
+    </style:style>
+    <style:style style:name="P6" style:family="paragraph" style:parent-style-name="Text_20_body" style:list-style-name="L11">
+      <style:text-properties style:font-name="Liberation Serif"/>
+    </style:style>
+    <style:style style:name="P7" style:family="paragraph" style:parent-style-name="Text_20_body">
+      <style:text-properties style:font-name="Liberation Serif" officeooo:paragraph-rsid="002d4f89"/>
+    </style:style>
+    <style:style style:name="P8" style:family="paragraph" style:parent-style-name="Text_20_body" style:list-style-name="L15">
+      <style:text-properties style:font-name="Liberation Serif" officeooo:rsid="002d4f89" officeooo:paragraph-rsid="002d4f89"/>
+    </style:style>
+    <style:style style:name="P9" style:family="paragraph" style:parent-style-name="Text_20_body" style:list-style-name="L10"/>
+    <style:style style:name="P10" style:family="paragraph" style:parent-style-name="Text_20_body" style:list-style-name="L12"/>
+    <style:style style:name="P11" style:family="paragraph" style:parent-style-name="Text_20_body" style:list-style-name="L12">
+      <style:text-properties officeooo:paragraph-rsid="002e75bf"/>
+    </style:style>
+    <style:style style:name="P12" style:family="paragraph" style:parent-style-name="Text_20_body" style:list-style-name="L13"/>
+    <style:style style:name="P13" style:family="paragraph" style:parent-style-name="Text_20_body" style:list-style-name="L14"/>
+    <style:style style:name="P14" style:family="paragraph" style:parent-style-name="Text_20_body">
+      <style:text-properties officeooo:paragraph-rsid="002e75bf"/>
     </style:style>
     <style:style style:name="T1" style:family="text">
-      <style:text-properties officeooo:rsid="00177896"/>
+      <style:text-properties fo:color="#000000" loext:opacity="100%" fo:font-size="10.5pt" officeooo:rsid="00177896" fo:background-color="#ffffff" loext:char-shading-value="0"/>
     </style:style>
     <style:style style:name="T2" style:family="text">
-      <style:text-properties fo:color="#000000" loext:opacity="100%" style:font-name="Droid Sans Mono" fo:font-size="10.5pt" fo:font-weight="normal" fo:background-color="#ffffff" loext:char-shading-value="0"/>
+      <style:text-properties fo:color="#000000" loext:opacity="100%" style:font-name="Liberation Serif" fo:font-size="10.5pt" officeooo:rsid="00177896" fo:background-color="#ffffff" loext:char-shading-value="0"/>
     </style:style>
     <style:style style:name="T3" style:family="text">
-      <style:text-properties fo:color="#000000" loext:opacity="100%" style:font-name="Droid Sans Mono" fo:font-size="10.5pt" fo:font-weight="normal" officeooo:rsid="00177896" fo:background-color="#ffffff" loext:char-shading-value="0"/>
+      <style:text-properties fo:font-weight="bold" style:font-weight-asian="bold" style:font-weight-complex="bold"/>
     </style:style>
     <style:style style:name="T4" style:family="text">
-      <style:text-properties officeooo:rsid="00177c49"/>
+      <style:text-properties fo:font-style="italic" style:font-style-asian="italic" style:font-style-complex="italic"/>
     </style:style>
     <style:style style:name="T5" style:family="text">
-      <style:text-properties officeooo:rsid="001978d1"/>
+      <style:text-properties fo:font-style="italic" fo:font-weight="bold" style:font-style-asian="italic" style:font-weight-asian="bold" style:font-style-complex="italic" style:font-weight-complex="bold"/>
     </style:style>
     <style:style style:name="T6" style:family="text">
-      <style:text-properties officeooo:rsid="001fa3f2"/>
+      <style:text-properties fo:font-style="normal" style:font-style-asian="normal" style:font-style-complex="normal"/>
     </style:style>
     <style:style style:name="T7" style:family="text">
-      <style:text-properties fo:font-weight="bold" style:font-weight-asian="bold" style:font-weight-complex="bold"/>
+      <style:text-properties fo:font-style="normal" fo:font-weight="bold" style:font-style-asian="normal" style:font-weight-asian="bold" style:font-style-complex="normal" style:font-weight-complex="bold"/>
     </style:style>
     <style:style style:name="T8" style:family="text">
-      <style:text-properties fo:font-weight="normal" style:font-weight-asian="normal" style:font-weight-complex="normal"/>
+      <style:text-properties fo:font-style="normal" fo:font-weight="normal" style:font-style-asian="normal" style:font-weight-asian="normal" style:font-style-complex="normal" style:font-weight-complex="normal"/>
     </style:style>
     <style:style style:name="T9" style:family="text">
-      <style:text-properties style:font-name="C059" fo:font-weight="normal" style:font-weight-asian="normal" style:font-weight-complex="normal"/>
+      <style:text-properties style:font-name="Liberation Serif"/>
     </style:style>
     <style:style style:name="T10" style:family="text">
-      <style:text-properties style:font-name="Liberation Serif" fo:font-weight="normal" style:font-weight-asian="normal" style:font-weight-complex="normal"/>
+      <style:text-properties style:font-name="Liberation Serif" fo:font-style="normal" fo:font-weight="normal" style:font-style-asian="normal" style:font-weight-asian="normal" style:font-style-complex="normal" style:font-weight-complex="normal"/>
     </style:style>
     <style:style style:name="T11" style:family="text">
-      <style:text-properties style:font-name="Liberation Serif" fo:font-style="italic" fo:font-weight="normal" style:font-style-asian="italic" style:font-weight-asian="normal" style:font-style-complex="italic" style:font-weight-complex="normal"/>
+      <style:text-properties style:font-name="Liberation Serif" officeooo:rsid="002d4f89"/>
     </style:style>
     <style:style style:name="T12" style:family="text">
-      <style:text-properties style:font-name="Liberation Serif" fo:font-style="normal" fo:font-weight="normal" style:font-style-asian="normal" style:font-weight-asian="normal" style:font-style-complex="normal" style:font-weight-complex="normal"/>
+      <style:text-properties style:font-name="Liberation Serif" officeooo:rsid="002da665"/>
+    </style:style>
+    <style:style style:name="T13" style:family="text">
+      <style:text-properties style:font-name="Liberation Serif" fo:font-size="12pt" style:font-size-asian="12pt" style:font-size-complex="12pt"/>
+    </style:style>
+    <style:style style:name="T14" style:family="text">
+      <style:text-properties style:font-name="Liberation Serif" fo:font-size="12pt" officeooo:rsid="002e75bf" style:font-size-asian="12pt" style:font-size-complex="12pt"/>
+    </style:style>
+    <style:style style:name="T15" style:family="text">
+      <style:text-properties style:font-name="Liberation Serif" fo:font-size="12pt" fo:font-style="italic" officeooo:rsid="002e75bf" style:font-size-asian="12pt" style:font-style-asian="italic" style:font-size-complex="12pt" style:font-style-complex="italic"/>
+    </style:style>
+    <style:style style:name="T16" style:family="text">
+      <style:text-properties style:font-name="Liberation Serif" fo:font-size="12pt" fo:font-style="italic" fo:font-weight="bold" officeooo:rsid="002e75bf" style:font-size-asian="12pt" style:font-style-asian="italic" style:font-weight-asian="bold" style:font-size-complex="12pt" style:font-style-complex="italic" style:font-weight-complex="bold"/>
+    </style:style>
+    <style:style style:name="T17" style:family="text">
+      <style:text-properties style:font-name="Liberation Serif" fo:font-size="12pt" fo:font-weight="bold" officeooo:rsid="002e75bf" style:font-size-asian="12pt" style:font-weight-asian="bold" style:font-size-complex="12pt" style:font-weight-complex="bold"/>
+    </style:style>
+    <style:style style:name="T18" style:family="text">
+      <style:text-properties style:font-name="Liberation Serif" fo:font-size="12pt" fo:font-style="normal" fo:font-weight="bold" officeooo:rsid="002e75bf" style:font-size-asian="12pt" style:font-style-asian="normal" style:font-weight-asian="bold" style:font-size-complex="12pt" style:font-style-complex="normal" style:font-weight-complex="bold"/>
+    </style:style>
+    <style:style style:name="T19" style:family="text">
+      <style:text-properties style:font-name="Liberation Serif" fo:font-size="12pt" fo:font-style="normal" officeooo:rsid="002e75bf" style:font-size-asian="12pt" style:font-style-asian="normal" style:font-size-complex="12pt" style:font-style-complex="normal"/>
+    </style:style>
+    <style:style style:name="T20" style:family="text">
+      <style:text-properties style:font-name="Liberation Serif" fo:font-size="12pt" fo:font-style="normal" fo:font-weight="normal" officeooo:rsid="002e75bf" style:font-size-asian="12pt" style:font-style-asian="normal" style:font-weight-asian="normal" style:font-size-complex="12pt" style:font-style-complex="normal" style:font-weight-complex="normal"/>
+    </style:style>
+    <style:style style:name="T21" style:family="text">
+      <style:text-properties style:font-name="Liberation Serif" officeooo:rsid="0030f4de"/>
+    </style:style>
+    <style:style style:name="T22" style:family="text">
+      <style:text-properties officeooo:rsid="002d4f89"/>
+    </style:style>
+    <style:style style:name="T23" style:family="text">
+      <style:text-properties style:use-window-font-color="true" loext:opacity="0%" style:font-name="Liberation Serif" fo:font-size="12pt" fo:font-weight="normal" fo:background-color="#ffffff" loext:char-shading-value="0" style:font-size-asian="12pt" style:font-size-complex="12pt"/>
+    </style:style>
+    <style:style style:name="T24" style:family="text">
+      <style:text-properties fo:font-size="12pt" officeooo:rsid="002e75bf" style:font-size-asian="12pt" style:font-size-complex="12pt"/>
+    </style:style>
+    <style:style style:name="T25" style:family="text">
+      <style:text-properties fo:font-size="12pt" fo:font-style="normal" fo:font-weight="normal" officeooo:rsid="002e75bf" style:font-size-asian="12pt" style:font-style-asian="normal" style:font-weight-asian="normal" style:font-size-complex="12pt" style:font-style-complex="normal" style:font-weight-complex="normal"/>
     </style:style>
     <style:style style:name="fr1" style:family="graphic" style:parent-style-name="Graphics">
       <style:graphic-properties style:vertical-pos="from-top" style:vertical-rel="paragraph" style:horizontal-pos="from-left" style:horizontal-rel="paragraph" style:mirror="none" fo:clip="rect(0cm, 0cm, 0cm, 0cm)" draw:luminance="0%" draw:contrast="0%" draw:red="0%" draw:green="0%" draw:blue="0%" draw:gamma="100%" draw:color-inversion="false" draw:image-opacity="100%" draw:color-mode="standard"/>
@@ -278,6 +298,378 @@
       </text:list-level-style-bullet>
     </text:list-style>
     <text:list-style style:name="L4">
+      <text:list-level-style-bullet text:level="1" text:style-name="Bullet_20_Symbols" loext:num-list-format="%1%" text:bullet-char="•">
+        <style:list-level-properties text:list-level-position-and-space-mode="label-alignment">
+          <style:list-level-label-alignment text:label-followed-by="listtab" text:list-tab-stop-position="1.27cm" fo:text-indent="-0.635cm" fo:margin-left="1.27cm"/>
+        </style:list-level-properties>
+      </text:list-level-style-bullet>
+      <text:list-level-style-bullet text:level="2" text:style-name="Bullet_20_Symbols" loext:num-list-format="%2%" text:bullet-char="◦">
+        <style:list-level-properties text:list-level-position-and-space-mode="label-alignment">
+          <style:list-level-label-alignment text:label-followed-by="listtab" text:list-tab-stop-position="1.905cm" fo:text-indent="-0.635cm" fo:margin-left="1.905cm"/>
+        </style:list-level-properties>
+      </text:list-level-style-bullet>
+      <text:list-level-style-bullet text:level="3" text:style-name="Bullet_20_Symbols" loext:num-list-format="%3%" text:bullet-char="▪">
+        <style:list-level-properties text:list-level-position-and-space-mode="label-alignment">
+          <style:list-level-label-alignment text:label-followed-by="listtab" text:list-tab-stop-position="2.54cm" fo:text-indent="-0.635cm" fo:margin-left="2.54cm"/>
+        </style:list-level-properties>
+      </text:list-level-style-bullet>
+      <text:list-level-style-bullet text:level="4" text:style-name="Bullet_20_Symbols" loext:num-list-format="%4%" text:bullet-char="•">
+        <style:list-level-properties text:list-level-position-and-space-mode="label-alignment">
+          <style:list-level-label-alignment text:label-followed-by="listtab" text:list-tab-stop-position="3.175cm" fo:text-indent="-0.635cm" fo:margin-left="3.175cm"/>
+        </style:list-level-properties>
+      </text:list-level-style-bullet>
+      <text:list-level-style-bullet text:level="5" text:style-name="Bullet_20_Symbols" loext:num-list-format="%5%" text:bullet-char="◦">
+        <style:list-level-properties text:list-level-position-and-space-mode="label-alignment">
+          <style:list-level-label-alignment text:label-followed-by="listtab" text:list-tab-stop-position="3.81cm" fo:text-indent="-0.635cm" fo:margin-left="3.81cm"/>
+        </style:list-level-properties>
+      </text:list-level-style-bullet>
+      <text:list-level-style-bullet text:level="6" text:style-name="Bullet_20_Symbols" loext:num-list-format="%6%" text:bullet-char="▪">
+        <style:list-level-properties text:list-level-position-and-space-mode="label-alignment">
+          <style:list-level-label-alignment text:label-followed-by="listtab" text:list-tab-stop-position="4.445cm" fo:text-indent="-0.635cm" fo:margin-left="4.445cm"/>
+        </style:list-level-properties>
+      </text:list-level-style-bullet>
+      <text:list-level-style-bullet text:level="7" text:style-name="Bullet_20_Symbols" loext:num-list-format="%7%" text:bullet-char="•">
+        <style:list-level-properties text:list-level-position-and-space-mode="label-alignment">
+          <style:list-level-label-alignment text:label-followed-by="listtab" text:list-tab-stop-position="5.08cm" fo:text-indent="-0.635cm" fo:margin-left="5.08cm"/>
+        </style:list-level-properties>
+      </text:list-level-style-bullet>
+      <text:list-level-style-bullet text:level="8" text:style-name="Bullet_20_Symbols" loext:num-list-format="%8%" text:bullet-char="◦">
+        <style:list-level-properties text:list-level-position-and-space-mode="label-alignment">
+          <style:list-level-label-alignment text:label-followed-by="listtab" text:list-tab-stop-position="5.715cm" fo:text-indent="-0.635cm" fo:margin-left="5.715cm"/>
+        </style:list-level-properties>
+      </text:list-level-style-bullet>
+      <text:list-level-style-bullet text:level="9" text:style-name="Bullet_20_Symbols" loext:num-list-format="%9%" text:bullet-char="▪">
+        <style:list-level-properties text:list-level-position-and-space-mode="label-alignment">
+          <style:list-level-label-alignment text:label-followed-by="listtab" text:list-tab-stop-position="6.35cm" fo:text-indent="-0.635cm" fo:margin-left="6.35cm"/>
+        </style:list-level-properties>
+      </text:list-level-style-bullet>
+      <text:list-level-style-bullet text:level="10" text:style-name="Bullet_20_Symbols" loext:num-list-format="%10%" text:bullet-char="•">
+        <style:list-level-properties text:list-level-position-and-space-mode="label-alignment">
+          <style:list-level-label-alignment text:label-followed-by="listtab" text:list-tab-stop-position="6.985cm" fo:text-indent="-0.635cm" fo:margin-left="6.985cm"/>
+        </style:list-level-properties>
+      </text:list-level-style-bullet>
+    </text:list-style>
+    <text:list-style style:name="L5">
+      <text:list-level-style-bullet text:level="1" text:style-name="Bullet_20_Symbols" loext:num-list-format="%1%." style:num-suffix="." text:bullet-char="•">
+        <style:list-level-properties text:space-before="0.752cm" text:min-label-width="0.499cm"/>
+      </text:list-level-style-bullet>
+      <text:list-level-style-bullet text:level="2" text:style-name="Bullet_20_Symbols" loext:num-list-format="%2%." style:num-suffix="." text:bullet-char="•">
+        <style:list-level-properties text:space-before="2.002cm" text:min-label-width="0.499cm"/>
+      </text:list-level-style-bullet>
+      <text:list-level-style-bullet text:level="3" text:style-name="Bullet_20_Symbols" loext:num-list-format="%3%." style:num-suffix="." text:bullet-char="•">
+        <style:list-level-properties text:space-before="3.253cm" text:min-label-width="0.499cm"/>
+      </text:list-level-style-bullet>
+      <text:list-level-style-bullet text:level="4" text:style-name="Bullet_20_Symbols" loext:num-list-format="%4%." style:num-suffix="." text:bullet-char="•">
+        <style:list-level-properties text:space-before="4.503cm" text:min-label-width="0.499cm"/>
+      </text:list-level-style-bullet>
+      <text:list-level-style-bullet text:level="5" text:style-name="Bullet_20_Symbols" loext:num-list-format="%5%." style:num-suffix="." text:bullet-char="•">
+        <style:list-level-properties text:space-before="5.754cm" text:min-label-width="0.499cm"/>
+      </text:list-level-style-bullet>
+      <text:list-level-style-bullet text:level="6" text:style-name="Bullet_20_Symbols" loext:num-list-format="%6%." style:num-suffix="." text:bullet-char="•">
+        <style:list-level-properties text:space-before="7.005cm" text:min-label-width="0.499cm"/>
+      </text:list-level-style-bullet>
+      <text:list-level-style-bullet text:level="7" text:style-name="Bullet_20_Symbols" loext:num-list-format="%7%." style:num-suffix="." text:bullet-char="•">
+        <style:list-level-properties text:space-before="8.255cm" text:min-label-width="0.499cm"/>
+      </text:list-level-style-bullet>
+      <text:list-level-style-bullet text:level="8" text:style-name="Bullet_20_Symbols" loext:num-list-format="%8%." style:num-suffix="." text:bullet-char="•">
+        <style:list-level-properties text:space-before="9.506cm" text:min-label-width="0.499cm"/>
+      </text:list-level-style-bullet>
+      <text:list-level-style-bullet text:level="9" text:style-name="Bullet_20_Symbols" loext:num-list-format="%9%." style:num-suffix="." text:bullet-char="•">
+        <style:list-level-properties text:space-before="10.756cm" text:min-label-width="0.499cm"/>
+      </text:list-level-style-bullet>
+      <text:list-level-style-bullet text:level="10" text:style-name="Bullet_20_Symbols" loext:num-list-format="%10%." style:num-suffix="." text:bullet-char="•">
+        <style:list-level-properties text:space-before="12.007cm" text:min-label-width="0.499cm"/>
+      </text:list-level-style-bullet>
+    </text:list-style>
+    <text:list-style style:name="L6">
+      <text:list-level-style-bullet text:level="1" text:style-name="Bullet_20_Symbols" loext:num-list-format="%1%." style:num-suffix="." text:bullet-char="•">
+        <style:list-level-properties text:space-before="0.752cm" text:min-label-width="0.499cm"/>
+      </text:list-level-style-bullet>
+      <text:list-level-style-bullet text:level="2" text:style-name="Bullet_20_Symbols" loext:num-list-format="%2%." style:num-suffix="." text:bullet-char="•">
+        <style:list-level-properties text:space-before="2.002cm" text:min-label-width="0.499cm"/>
+      </text:list-level-style-bullet>
+      <text:list-level-style-bullet text:level="3" text:style-name="Bullet_20_Symbols" loext:num-list-format="%3%." style:num-suffix="." text:bullet-char="•">
+        <style:list-level-properties text:space-before="3.253cm" text:min-label-width="0.499cm"/>
+      </text:list-level-style-bullet>
+      <text:list-level-style-bullet text:level="4" text:style-name="Bullet_20_Symbols" loext:num-list-format="%4%." style:num-suffix="." text:bullet-char="•">
+        <style:list-level-properties text:space-before="4.503cm" text:min-label-width="0.499cm"/>
+      </text:list-level-style-bullet>
+      <text:list-level-style-bullet text:level="5" text:style-name="Bullet_20_Symbols" loext:num-list-format="%5%." style:num-suffix="." text:bullet-char="•">
+        <style:list-level-properties text:space-before="5.754cm" text:min-label-width="0.499cm"/>
+      </text:list-level-style-bullet>
+      <text:list-level-style-bullet text:level="6" text:style-name="Bullet_20_Symbols" loext:num-list-format="%6%." style:num-suffix="." text:bullet-char="•">
+        <style:list-level-properties text:space-before="7.005cm" text:min-label-width="0.499cm"/>
+      </text:list-level-style-bullet>
+      <text:list-level-style-bullet text:level="7" text:style-name="Bullet_20_Symbols" loext:num-list-format="%7%." style:num-suffix="." text:bullet-char="•">
+        <style:list-level-properties text:space-before="8.255cm" text:min-label-width="0.499cm"/>
+      </text:list-level-style-bullet>
+      <text:list-level-style-bullet text:level="8" text:style-name="Bullet_20_Symbols" loext:num-list-format="%8%." style:num-suffix="." text:bullet-char="•">
+        <style:list-level-properties text:space-before="9.506cm" text:min-label-width="0.499cm"/>
+      </text:list-level-style-bullet>
+      <text:list-level-style-bullet text:level="9" text:style-name="Bullet_20_Symbols" loext:num-list-format="%9%." style:num-suffix="." text:bullet-char="•">
+        <style:list-level-properties text:space-before="10.756cm" text:min-label-width="0.499cm"/>
+      </text:list-level-style-bullet>
+      <text:list-level-style-bullet text:level="10" text:style-name="Bullet_20_Symbols" loext:num-list-format="%10%." style:num-suffix="." text:bullet-char="•">
+        <style:list-level-properties text:space-before="12.007cm" text:min-label-width="0.499cm"/>
+      </text:list-level-style-bullet>
+    </text:list-style>
+    <text:list-style style:name="L7">
+      <text:list-level-style-bullet text:level="1" text:style-name="Bullet_20_Symbols" loext:num-list-format="%1%." style:num-suffix="." text:bullet-char="•">
+        <style:list-level-properties text:space-before="0.752cm" text:min-label-width="0.499cm"/>
+      </text:list-level-style-bullet>
+      <text:list-level-style-bullet text:level="2" text:style-name="Bullet_20_Symbols" loext:num-list-format="%2%." style:num-suffix="." text:bullet-char="•">
+        <style:list-level-properties text:space-before="2.002cm" text:min-label-width="0.499cm"/>
+      </text:list-level-style-bullet>
+      <text:list-level-style-bullet text:level="3" text:style-name="Bullet_20_Symbols" loext:num-list-format="%3%." style:num-suffix="." text:bullet-char="•">
+        <style:list-level-properties text:space-before="3.253cm" text:min-label-width="0.499cm"/>
+      </text:list-level-style-bullet>
+      <text:list-level-style-bullet text:level="4" text:style-name="Bullet_20_Symbols" loext:num-list-format="%4%." style:num-suffix="." text:bullet-char="•">
+        <style:list-level-properties text:space-before="4.503cm" text:min-label-width="0.499cm"/>
+      </text:list-level-style-bullet>
+      <text:list-level-style-bullet text:level="5" text:style-name="Bullet_20_Symbols" loext:num-list-format="%5%." style:num-suffix="." text:bullet-char="•">
+        <style:list-level-properties text:space-before="5.754cm" text:min-label-width="0.499cm"/>
+      </text:list-level-style-bullet>
+      <text:list-level-style-bullet text:level="6" text:style-name="Bullet_20_Symbols" loext:num-list-format="%6%." style:num-suffix="." text:bullet-char="•">
+        <style:list-level-properties text:space-before="7.005cm" text:min-label-width="0.499cm"/>
+      </text:list-level-style-bullet>
+      <text:list-level-style-bullet text:level="7" text:style-name="Bullet_20_Symbols" loext:num-list-format="%7%." style:num-suffix="." text:bullet-char="•">
+        <style:list-level-properties text:space-before="8.255cm" text:min-label-width="0.499cm"/>
+      </text:list-level-style-bullet>
+      <text:list-level-style-bullet text:level="8" text:style-name="Bullet_20_Symbols" loext:num-list-format="%8%." style:num-suffix="." text:bullet-char="•">
+        <style:list-level-properties text:space-before="9.506cm" text:min-label-width="0.499cm"/>
+      </text:list-level-style-bullet>
+      <text:list-level-style-bullet text:level="9" text:style-name="Bullet_20_Symbols" loext:num-list-format="%9%." style:num-suffix="." text:bullet-char="•">
+        <style:list-level-properties text:space-before="10.756cm" text:min-label-width="0.499cm"/>
+      </text:list-level-style-bullet>
+      <text:list-level-style-bullet text:level="10" text:style-name="Bullet_20_Symbols" loext:num-list-format="%10%." style:num-suffix="." text:bullet-char="•">
+        <style:list-level-properties text:space-before="12.007cm" text:min-label-width="0.499cm"/>
+      </text:list-level-style-bullet>
+    </text:list-style>
+    <text:list-style style:name="L8">
+      <text:list-level-style-number text:level="1" text:style-name="Numbering_20_Symbols" loext:num-list-format="%1%." style:num-suffix="." style:num-format="1">
+        <style:list-level-properties text:space-before="0.752cm" text:min-label-width="0.499cm"/>
+      </text:list-level-style-number>
+      <text:list-level-style-bullet text:level="2" text:style-name="Bullet_20_Symbols" loext:num-list-format="%2%." style:num-suffix="." text:bullet-char="•">
+        <style:list-level-properties text:space-before="2.002cm" text:min-label-width="0.499cm"/>
+      </text:list-level-style-bullet>
+      <text:list-level-style-bullet text:level="3" text:style-name="Bullet_20_Symbols" loext:num-list-format="%3%." style:num-suffix="." text:bullet-char="•">
+        <style:list-level-properties text:space-before="3.253cm" text:min-label-width="0.499cm"/>
+      </text:list-level-style-bullet>
+      <text:list-level-style-bullet text:level="4" text:style-name="Bullet_20_Symbols" loext:num-list-format="%4%." style:num-suffix="." text:bullet-char="•">
+        <style:list-level-properties text:space-before="4.503cm" text:min-label-width="0.499cm"/>
+      </text:list-level-style-bullet>
+      <text:list-level-style-bullet text:level="5" text:style-name="Bullet_20_Symbols" loext:num-list-format="%5%." style:num-suffix="." text:bullet-char="•">
+        <style:list-level-properties text:space-before="5.754cm" text:min-label-width="0.499cm"/>
+      </text:list-level-style-bullet>
+      <text:list-level-style-bullet text:level="6" text:style-name="Bullet_20_Symbols" loext:num-list-format="%6%." style:num-suffix="." text:bullet-char="•">
+        <style:list-level-properties text:space-before="7.005cm" text:min-label-width="0.499cm"/>
+      </text:list-level-style-bullet>
+      <text:list-level-style-bullet text:level="7" text:style-name="Bullet_20_Symbols" loext:num-list-format="%7%." style:num-suffix="." text:bullet-char="•">
+        <style:list-level-properties text:space-before="8.255cm" text:min-label-width="0.499cm"/>
+      </text:list-level-style-bullet>
+      <text:list-level-style-bullet text:level="8" text:style-name="Bullet_20_Symbols" loext:num-list-format="%8%." style:num-suffix="." text:bullet-char="•">
+        <style:list-level-properties text:space-before="9.506cm" text:min-label-width="0.499cm"/>
+      </text:list-level-style-bullet>
+      <text:list-level-style-bullet text:level="9" text:style-name="Bullet_20_Symbols" loext:num-list-format="%9%." style:num-suffix="." text:bullet-char="•">
+        <style:list-level-properties text:space-before="10.756cm" text:min-label-width="0.499cm"/>
+      </text:list-level-style-bullet>
+      <text:list-level-style-bullet text:level="10" text:style-name="Bullet_20_Symbols" loext:num-list-format="%10%." style:num-suffix="." text:bullet-char="•">
+        <style:list-level-properties text:space-before="12.007cm" text:min-label-width="0.499cm"/>
+      </text:list-level-style-bullet>
+    </text:list-style>
+    <text:list-style style:name="L9">
+      <text:list-level-style-bullet text:level="1" text:style-name="Bullet_20_Symbols" loext:num-list-format="%1%." style:num-suffix="." text:bullet-char="•">
+        <style:list-level-properties text:space-before="0.752cm" text:min-label-width="0.499cm"/>
+      </text:list-level-style-bullet>
+      <text:list-level-style-bullet text:level="2" text:style-name="Bullet_20_Symbols" loext:num-list-format="%2%." style:num-suffix="." text:bullet-char="•">
+        <style:list-level-properties text:space-before="2.002cm" text:min-label-width="0.499cm"/>
+      </text:list-level-style-bullet>
+      <text:list-level-style-bullet text:level="3" text:style-name="Bullet_20_Symbols" loext:num-list-format="%3%." style:num-suffix="." text:bullet-char="•">
+        <style:list-level-properties text:space-before="3.253cm" text:min-label-width="0.499cm"/>
+      </text:list-level-style-bullet>
+      <text:list-level-style-bullet text:level="4" text:style-name="Bullet_20_Symbols" loext:num-list-format="%4%." style:num-suffix="." text:bullet-char="•">
+        <style:list-level-properties text:space-before="4.503cm" text:min-label-width="0.499cm"/>
+      </text:list-level-style-bullet>
+      <text:list-level-style-bullet text:level="5" text:style-name="Bullet_20_Symbols" loext:num-list-format="%5%." style:num-suffix="." text:bullet-char="•">
+        <style:list-level-properties text:space-before="5.754cm" text:min-label-width="0.499cm"/>
+      </text:list-level-style-bullet>
+      <text:list-level-style-bullet text:level="6" text:style-name="Bullet_20_Symbols" loext:num-list-format="%6%." style:num-suffix="." text:bullet-char="•">
+        <style:list-level-properties text:space-before="7.005cm" text:min-label-width="0.499cm"/>
+      </text:list-level-style-bullet>
+      <text:list-level-style-bullet text:level="7" text:style-name="Bullet_20_Symbols" loext:num-list-format="%7%." style:num-suffix="." text:bullet-char="•">
+        <style:list-level-properties text:space-before="8.255cm" text:min-label-width="0.499cm"/>
+      </text:list-level-style-bullet>
+      <text:list-level-style-bullet text:level="8" text:style-name="Bullet_20_Symbols" loext:num-list-format="%8%." style:num-suffix="." text:bullet-char="•">
+        <style:list-level-properties text:space-before="9.506cm" text:min-label-width="0.499cm"/>
+      </text:list-level-style-bullet>
+      <text:list-level-style-bullet text:level="9" text:style-name="Bullet_20_Symbols" loext:num-list-format="%9%." style:num-suffix="." text:bullet-char="•">
+        <style:list-level-properties text:space-before="10.756cm" text:min-label-width="0.499cm"/>
+      </text:list-level-style-bullet>
+      <text:list-level-style-bullet text:level="10" text:style-name="Bullet_20_Symbols" loext:num-list-format="%10%." style:num-suffix="." text:bullet-char="•">
+        <style:list-level-properties text:space-before="12.007cm" text:min-label-width="0.499cm"/>
+      </text:list-level-style-bullet>
+    </text:list-style>
+    <text:list-style style:name="L10">
+      <text:list-level-style-bullet text:level="1" text:style-name="Bullet_20_Symbols" loext:num-list-format="%1%." style:num-suffix="." text:bullet-char="•">
+        <style:list-level-properties text:space-before="0.752cm" text:min-label-width="0.499cm"/>
+      </text:list-level-style-bullet>
+      <text:list-level-style-bullet text:level="2" text:style-name="Bullet_20_Symbols" loext:num-list-format="%2%." style:num-suffix="." text:bullet-char="•">
+        <style:list-level-properties text:space-before="2.002cm" text:min-label-width="0.499cm"/>
+      </text:list-level-style-bullet>
+      <text:list-level-style-bullet text:level="3" text:style-name="Bullet_20_Symbols" loext:num-list-format="%3%." style:num-suffix="." text:bullet-char="•">
+        <style:list-level-properties text:space-before="3.253cm" text:min-label-width="0.499cm"/>
+      </text:list-level-style-bullet>
+      <text:list-level-style-bullet text:level="4" text:style-name="Bullet_20_Symbols" loext:num-list-format="%4%." style:num-suffix="." text:bullet-char="•">
+        <style:list-level-properties text:space-before="4.503cm" text:min-label-width="0.499cm"/>
+      </text:list-level-style-bullet>
+      <text:list-level-style-bullet text:level="5" text:style-name="Bullet_20_Symbols" loext:num-list-format="%5%." style:num-suffix="." text:bullet-char="•">
+        <style:list-level-properties text:space-before="5.754cm" text:min-label-width="0.499cm"/>
+      </text:list-level-style-bullet>
+      <text:list-level-style-bullet text:level="6" text:style-name="Bullet_20_Symbols" loext:num-list-format="%6%." style:num-suffix="." text:bullet-char="•">
+        <style:list-level-properties text:space-before="7.005cm" text:min-label-width="0.499cm"/>
+      </text:list-level-style-bullet>
+      <text:list-level-style-bullet text:level="7" text:style-name="Bullet_20_Symbols" loext:num-list-format="%7%." style:num-suffix="." text:bullet-char="•">
+        <style:list-level-properties text:space-before="8.255cm" text:min-label-width="0.499cm"/>
+      </text:list-level-style-bullet>
+      <text:list-level-style-bullet text:level="8" text:style-name="Bullet_20_Symbols" loext:num-list-format="%8%." style:num-suffix="." text:bullet-char="•">
+        <style:list-level-properties text:space-before="9.506cm" text:min-label-width="0.499cm"/>
+      </text:list-level-style-bullet>
+      <text:list-level-style-bullet text:level="9" text:style-name="Bullet_20_Symbols" loext:num-list-format="%9%." style:num-suffix="." text:bullet-char="•">
+        <style:list-level-properties text:space-before="10.756cm" text:min-label-width="0.499cm"/>
+      </text:list-level-style-bullet>
+      <text:list-level-style-bullet text:level="10" text:style-name="Bullet_20_Symbols" loext:num-list-format="%10%." style:num-suffix="." text:bullet-char="•">
+        <style:list-level-properties text:space-before="12.007cm" text:min-label-width="0.499cm"/>
+      </text:list-level-style-bullet>
+    </text:list-style>
+    <text:list-style style:name="L11">
+      <text:list-level-style-bullet text:level="1" text:style-name="Bullet_20_Symbols" loext:num-list-format="%1%." style:num-suffix="." text:bullet-char="•">
+        <style:list-level-properties text:space-before="0.752cm" text:min-label-width="0.499cm"/>
+      </text:list-level-style-bullet>
+      <text:list-level-style-bullet text:level="2" text:style-name="Bullet_20_Symbols" loext:num-list-format="%2%." style:num-suffix="." text:bullet-char="•">
+        <style:list-level-properties text:space-before="2.002cm" text:min-label-width="0.499cm"/>
+      </text:list-level-style-bullet>
+      <text:list-level-style-bullet text:level="3" text:style-name="Bullet_20_Symbols" loext:num-list-format="%3%." style:num-suffix="." text:bullet-char="•">
+        <style:list-level-properties text:space-before="3.253cm" text:min-label-width="0.499cm"/>
+      </text:list-level-style-bullet>
+      <text:list-level-style-bullet text:level="4" text:style-name="Bullet_20_Symbols" loext:num-list-format="%4%." style:num-suffix="." text:bullet-char="•">
+        <style:list-level-properties text:space-before="4.503cm" text:min-label-width="0.499cm"/>
+      </text:list-level-style-bullet>
+      <text:list-level-style-bullet text:level="5" text:style-name="Bullet_20_Symbols" loext:num-list-format="%5%." style:num-suffix="." text:bullet-char="•">
+        <style:list-level-properties text:space-before="5.754cm" text:min-label-width="0.499cm"/>
+      </text:list-level-style-bullet>
+      <text:list-level-style-bullet text:level="6" text:style-name="Bullet_20_Symbols" loext:num-list-format="%6%." style:num-suffix="." text:bullet-char="•">
+        <style:list-level-properties text:space-before="7.005cm" text:min-label-width="0.499cm"/>
+      </text:list-level-style-bullet>
+      <text:list-level-style-bullet text:level="7" text:style-name="Bullet_20_Symbols" loext:num-list-format="%7%." style:num-suffix="." text:bullet-char="•">
+        <style:list-level-properties text:space-before="8.255cm" text:min-label-width="0.499cm"/>
+      </text:list-level-style-bullet>
+      <text:list-level-style-bullet text:level="8" text:style-name="Bullet_20_Symbols" loext:num-list-format="%8%." style:num-suffix="." text:bullet-char="•">
+        <style:list-level-properties text:space-before="9.506cm" text:min-label-width="0.499cm"/>
+      </text:list-level-style-bullet>
+      <text:list-level-style-bullet text:level="9" text:style-name="Bullet_20_Symbols" loext:num-list-format="%9%." style:num-suffix="." text:bullet-char="•">
+        <style:list-level-properties text:space-before="10.756cm" text:min-label-width="0.499cm"/>
+      </text:list-level-style-bullet>
+      <text:list-level-style-bullet text:level="10" text:style-name="Bullet_20_Symbols" loext:num-list-format="%10%." style:num-suffix="." text:bullet-char="•">
+        <style:list-level-properties text:space-before="12.007cm" text:min-label-width="0.499cm"/>
+      </text:list-level-style-bullet>
+    </text:list-style>
+    <text:list-style style:name="L12">
+      <text:list-level-style-bullet text:level="1" text:style-name="Bullet_20_Symbols" loext:num-list-format="%1%." style:num-suffix="." text:bullet-char="•">
+        <style:list-level-properties text:space-before="0.752cm" text:min-label-width="0.499cm"/>
+      </text:list-level-style-bullet>
+      <text:list-level-style-bullet text:level="2" text:style-name="Bullet_20_Symbols" loext:num-list-format="%2%." style:num-suffix="." text:bullet-char="•">
+        <style:list-level-properties text:space-before="2.002cm" text:min-label-width="0.499cm"/>
+      </text:list-level-style-bullet>
+      <text:list-level-style-bullet text:level="3" text:style-name="Bullet_20_Symbols" loext:num-list-format="%3%." style:num-suffix="." text:bullet-char="•">
+        <style:list-level-properties text:space-before="3.253cm" text:min-label-width="0.499cm"/>
+      </text:list-level-style-bullet>
+      <text:list-level-style-bullet text:level="4" text:style-name="Bullet_20_Symbols" loext:num-list-format="%4%." style:num-suffix="." text:bullet-char="•">
+        <style:list-level-properties text:space-before="4.503cm" text:min-label-width="0.499cm"/>
+      </text:list-level-style-bullet>
+      <text:list-level-style-bullet text:level="5" text:style-name="Bullet_20_Symbols" loext:num-list-format="%5%." style:num-suffix="." text:bullet-char="•">
+        <style:list-level-properties text:space-before="5.754cm" text:min-label-width="0.499cm"/>
+      </text:list-level-style-bullet>
+      <text:list-level-style-bullet text:level="6" text:style-name="Bullet_20_Symbols" loext:num-list-format="%6%." style:num-suffix="." text:bullet-char="•">
+        <style:list-level-properties text:space-before="7.005cm" text:min-label-width="0.499cm"/>
+      </text:list-level-style-bullet>
+      <text:list-level-style-bullet text:level="7" text:style-name="Bullet_20_Symbols" loext:num-list-format="%7%." style:num-suffix="." text:bullet-char="•">
+        <style:list-level-properties text:space-before="8.255cm" text:min-label-width="0.499cm"/>
+      </text:list-level-style-bullet>
+      <text:list-level-style-bullet text:level="8" text:style-name="Bullet_20_Symbols" loext:num-list-format="%8%." style:num-suffix="." text:bullet-char="•">
+        <style:list-level-properties text:space-before="9.506cm" text:min-label-width="0.499cm"/>
+      </text:list-level-style-bullet>
+      <text:list-level-style-bullet text:level="9" text:style-name="Bullet_20_Symbols" loext:num-list-format="%9%." style:num-suffix="." text:bullet-char="•">
+        <style:list-level-properties text:space-before="10.756cm" text:min-label-width="0.499cm"/>
+      </text:list-level-style-bullet>
+      <text:list-level-style-bullet text:level="10" text:style-name="Bullet_20_Symbols" loext:num-list-format="%10%." style:num-suffix="." text:bullet-char="•">
+        <style:list-level-properties text:space-before="12.007cm" text:min-label-width="0.499cm"/>
+      </text:list-level-style-bullet>
+    </text:list-style>
+    <text:list-style style:name="L13">
+      <text:list-level-style-bullet text:level="1" text:style-name="Bullet_20_Symbols" loext:num-list-format="%1%." style:num-suffix="." text:bullet-char="•">
+        <style:list-level-properties text:space-before="0.752cm" text:min-label-width="0.499cm"/>
+      </text:list-level-style-bullet>
+      <text:list-level-style-bullet text:level="2" text:style-name="Bullet_20_Symbols" loext:num-list-format="%2%." style:num-suffix="." text:bullet-char="•">
+        <style:list-level-properties text:space-before="2.002cm" text:min-label-width="0.499cm"/>
+      </text:list-level-style-bullet>
+      <text:list-level-style-bullet text:level="3" text:style-name="Bullet_20_Symbols" loext:num-list-format="%3%." style:num-suffix="." text:bullet-char="•">
+        <style:list-level-properties text:space-before="3.253cm" text:min-label-width="0.499cm"/>
+      </text:list-level-style-bullet>
+      <text:list-level-style-bullet text:level="4" text:style-name="Bullet_20_Symbols" loext:num-list-format="%4%." style:num-suffix="." text:bullet-char="•">
+        <style:list-level-properties text:space-before="4.503cm" text:min-label-width="0.499cm"/>
+      </text:list-level-style-bullet>
+      <text:list-level-style-bullet text:level="5" text:style-name="Bullet_20_Symbols" loext:num-list-format="%5%." style:num-suffix="." text:bullet-char="•">
+        <style:list-level-properties text:space-before="5.754cm" text:min-label-width="0.499cm"/>
+      </text:list-level-style-bullet>
+      <text:list-level-style-bullet text:level="6" text:style-name="Bullet_20_Symbols" loext:num-list-format="%6%." style:num-suffix="." text:bullet-char="•">
+        <style:list-level-properties text:space-before="7.005cm" text:min-label-width="0.499cm"/>
+      </text:list-level-style-bullet>
+      <text:list-level-style-bullet text:level="7" text:style-name="Bullet_20_Symbols" loext:num-list-format="%7%." style:num-suffix="." text:bullet-char="•">
+        <style:list-level-properties text:space-before="8.255cm" text:min-label-width="0.499cm"/>
+      </text:list-level-style-bullet>
+      <text:list-level-style-bullet text:level="8" text:style-name="Bullet_20_Symbols" loext:num-list-format="%8%." style:num-suffix="." text:bullet-char="•">
+        <style:list-level-properties text:space-before="9.506cm" text:min-label-width="0.499cm"/>
+      </text:list-level-style-bullet>
+      <text:list-level-style-bullet text:level="9" text:style-name="Bullet_20_Symbols" loext:num-list-format="%9%." style:num-suffix="." text:bullet-char="•">
+        <style:list-level-properties text:space-before="10.756cm" text:min-label-width="0.499cm"/>
+      </text:list-level-style-bullet>
+      <text:list-level-style-bullet text:level="10" text:style-name="Bullet_20_Symbols" loext:num-list-format="%10%." style:num-suffix="." text:bullet-char="•">
+        <style:list-level-properties text:space-before="12.007cm" text:min-label-width="0.499cm"/>
+      </text:list-level-style-bullet>
+    </text:list-style>
+    <text:list-style style:name="L14">
+      <text:list-level-style-bullet text:level="1" text:style-name="Bullet_20_Symbols" loext:num-list-format="%1%." style:num-suffix="." text:bullet-char="•">
+        <style:list-level-properties text:space-before="0.752cm" text:min-label-width="0.499cm"/>
+      </text:list-level-style-bullet>
+      <text:list-level-style-bullet text:level="2" text:style-name="Bullet_20_Symbols" loext:num-list-format="%2%." style:num-suffix="." text:bullet-char="•">
+        <style:list-level-properties text:space-before="2.002cm" text:min-label-width="0.499cm"/>
+      </text:list-level-style-bullet>
+      <text:list-level-style-bullet text:level="3" text:style-name="Bullet_20_Symbols" loext:num-list-format="%3%." style:num-suffix="." text:bullet-char="•">
+        <style:list-level-properties text:space-before="3.253cm" text:min-label-width="0.499cm"/>
+      </text:list-level-style-bullet>
+      <text:list-level-style-bullet text:level="4" text:style-name="Bullet_20_Symbols" loext:num-list-format="%4%." style:num-suffix="." text:bullet-char="•">
+        <style:list-level-properties text:space-before="4.503cm" text:min-label-width="0.499cm"/>
+      </text:list-level-style-bullet>
+      <text:list-level-style-bullet text:level="5" text:style-name="Bullet_20_Symbols" loext:num-list-format="%5%." style:num-suffix="." text:bullet-char="•">
+        <style:list-level-properties text:space-before="5.754cm" text:min-label-width="0.499cm"/>
+      </text:list-level-style-bullet>
+      <text:list-level-style-bullet text:level="6" text:style-name="Bullet_20_Symbols" loext:num-list-format="%6%." style:num-suffix="." text:bullet-char="•">
+        <style:list-level-properties text:space-before="7.005cm" text:min-label-width="0.499cm"/>
+      </text:list-level-style-bullet>
+      <text:list-level-style-bullet text:level="7" text:style-name="Bullet_20_Symbols" loext:num-list-format="%7%." style:num-suffix="." text:bullet-char="•">
+        <style:list-level-properties text:space-before="8.255cm" text:min-label-width="0.499cm"/>
+      </text:list-level-style-bullet>
+      <text:list-level-style-bullet text:level="8" text:style-name="Bullet_20_Symbols" loext:num-list-format="%8%." style:num-suffix="." text:bullet-char="•">
+        <style:list-level-properties text:space-before="9.506cm" text:min-label-width="0.499cm"/>
+      </text:list-level-style-bullet>
+      <text:list-level-style-bullet text:level="9" text:style-name="Bullet_20_Symbols" loext:num-list-format="%9%." style:num-suffix="." text:bullet-char="•">
+        <style:list-level-properties text:space-before="10.756cm" text:min-label-width="0.499cm"/>
+      </text:list-level-style-bullet>
+      <text:list-level-style-bullet text:level="10" text:style-name="Bullet_20_Symbols" loext:num-list-format="%10%." style:num-suffix="." text:bullet-char="•">
+        <style:list-level-properties text:space-before="12.007cm" text:min-label-width="0.499cm"/>
+      </text:list-level-style-bullet>
+    </text:list-style>
+    <text:list-style style:name="L15">
       <text:list-level-style-bullet text:level="1" text:style-name="Bullet_20_Symbols" loext:num-list-format="%1%" text:bullet-char="•">
         <style:list-level-properties text:list-level-position-and-space-mode="label-alignment">
           <style:list-level-label-alignment text:label-followed-by="listtab" text:list-tab-stop-position="1.27cm" fo:text-indent="-0.635cm" fo:margin-left="1.27cm"/>
@@ -339,141 +731,308 @@
         <text:sequence-decl text:display-outline-level="0" text:name="Drawing"/>
         <text:sequence-decl text:display-outline-level="0" text:name="Figure"/>
       </text:sequence-decls>
-      <text:p text:style-name="P1">Il classificatore SVM (Support Vector Machine), implementato con la libreria scikit-learn con la classe SVC(), è un modello supervisionato per la classificazione binaria e multiclasse. L’algoritmo cerca un iperpiano ottimale che separa le classi massimizzando il margine tra i punti di categorie diverse.</text:p>
-      <text:p text:style-name="P1">Questo classificatore è particolarmente utile per problemi con dati complessi e spazi di dimensionalità elevata.</text:p>
-      <text:p text:style-name="P3">Dato che il nostro obbiettivo è la classificazione degli stati nei vari continenti in base alle loro caratteristiche numeriche questo nostro modello di classificazione può essere una buona scelta per via di:</text:p>
-      <text:list text:style-name="L1">
-        <text:list-item>
-          <text:p text:style-name="P7">Dati multidimensionali, cioè molti features.</text:p>
-        </text:list-item>
-        <text:list-item>
-          <text:p text:style-name="P7">Separabilità non lineare, cioè possiamo sfruttare i diversi kernel trick come RBF, il miglior parametro in questo caso, per trovare confini di decisione complessi</text:p>
-        </text:list-item>
-        <text:list-item>
-          <text:p text:style-name="P7">Generalizzazione, SVM funziona bene su dataset con un numero moderato di esempi rispetto alle features disponibili</text:p>
+      <text:h text:style-name="P1" text:outline-level="1">
+        <text:span text:style-name="Strong_20_Emphasis">
+          <text:span text:style-name="T1">Classificazione con SVM e Preprocessing dei Dati</text:span>
+        </text:span>
+      </text:h>
+      <text:h text:style-name="P2" text:outline-level="2">Introduzione</text:h>
+      <text:p text:style-name="P4">Il Support Vector Machine (SVM) è un algoritmo di classificazione supervisionato che cerca di individuare un iperpiano ottimale per separare le classi massimizzando il margine tra i punti appartenenti a categorie diverse. Questo modello è particolarmente efficace per problemi con dati complessi e spazi di alta dimensionalità. Nel nostro caso, l’obiettivo è classificare gli stati nei vari continenti in base alle loro caratteristiche numeriche. SVM è una buona scelta per questo compito per diversi motivi:</text:p>
+      <text:list text:style-name="L10">
+        <text:list-item>
+          <text:p text:style-name="P9">
+            <text:span text:style-name="Strong_20_Emphasis">
+              <text:span text:style-name="T9">Gestione di dati multidimensionali:</text:span>
+            </text:span>
+            <text:span text:style-name="T9"> Il modello può lavorare con molte feature senza soffrire troppo di overfitting.</text:span>
+          </text:p>
+        </text:list-item>
+        <text:list-item>
+          <text:p text:style-name="P9">
+            <text:span text:style-name="Strong_20_Emphasis">
+              <text:span text:style-name="T9">Separabilità non lineare:</text:span>
+            </text:span>
+            <text:span text:style-name="T9"> Grazie all’uso di kernel come RBF, il modello può individuare confini di decisione complessi.</text:span>
+          </text:p>
+        </text:list-item>
+        <text:list-item>
+          <text:p text:style-name="P9">
+            <text:span text:style-name="Strong_20_Emphasis">
+              <text:span text:style-name="T9">Buona generalizzazione:</text:span>
+            </text:span>
+            <text:span text:style-name="T9"> SVM funziona bene su dataset con un numero moderato di esempi rispetto alle feature disponibili.</text:span>
+          </text:p>
         </text:list-item>
       </text:list>
-      <text:p text:style-name="P3">Le possibili sfide che riscontra questo modello di classificazione su questo dataset sono:</text:p>
-      <text:list text:style-name="L2">
-        <text:list-item>
-          <text:p text:style-name="P8">Distribuzione delle classi altamente sbilanciata come visto nel grafico a torta nell’analisi del dataset grezzo. </text:p>
-        </text:list-item>
-        <text:list-item>
-          <text:p text:style-name="P8">
-            Il fatto che non tutti i features possono essere 
-            <text:span text:style-name="T5">più rilevanti per evitare rumore e migliorare la separabilità</text:span>
+      <text:p text:style-name="P4">Tuttavia, ci sono alcune sfide:</text:p>
+      <text:list text:style-name="L11">
+        <text:list-item>
+          <text:p text:style-name="P6">La distribuzione delle classi è altamente sbilanciata.</text:p>
+        </text:list-item>
+        <text:list-item>
+          <text:p text:style-name="P6">Non tutte le feature sono rilevanti per la classificazione.</text:p>
+        </text:list-item>
+        <text:list-item>
+          <text:p text:style-name="P6">La scelta degli iperparametri può avere un forte impatto sulle prestazioni del modello.</text:p>
+        </text:list-item>
+      </text:list>
+      <text:p text:style-name="P4">Per ottenere le migliori prestazioni, abbiamo applicato diverse tecniche di preprocessing e abbiamo ottimizzato gli iperparametri con GridSearch.</text:p>
+      <text:h text:style-name="P2" text:outline-level="2">Impostazioni di Tuning degli Iperparametri</text:h>
+      <text:p text:style-name="Text_20_body">
+        <text:span text:style-name="T9">Per trovare la configurazione ottimale del modello SVM, abbiamo eseguito una ricerca degli iperparametri con </text:span>
+        <text:span text:style-name="Strong_20_Emphasis">
+          <text:span text:style-name="T9">GridSearchCV</text:span>
+        </text:span>
+        <text:span text:style-name="T9">, testando diverse combinazioni:</text:span>
+      </text:p>
+      <text:list text:style-name="L12">
+        <text:list-item>
+          <text:p text:style-name="P10">
+            <text:span text:style-name="Strong_20_Emphasis">
+              <text:span text:style-name="T9">Kernel:</text:span>
+            </text:span>
+            <text:span text:style-name="T9"> Sono stati valutati </text:span>
+            <text:span text:style-name="Source_20_Text">
+              <text:span text:style-name="T9">linear</text:span>
+            </text:span>
+            <text:span text:style-name="T9">, </text:span>
+            <text:span text:style-name="Source_20_Text">
+              <text:span text:style-name="T9">rbf</text:span>
+            </text:span>
+            <text:span text:style-name="T9">, </text:span>
+            <text:span text:style-name="Source_20_Text">
+              <text:span text:style-name="T9">poly</text:span>
+            </text:span>
+            <text:span text:style-name="T9"> e </text:span>
+            <text:span text:style-name="Source_20_Text">
+              <text:span text:style-name="T9">sigmoid</text:span>
+            </text:span>
+            <text:span text:style-name="T9">, con </text:span>
+            <text:span text:style-name="Strong_20_Emphasis">
+              <text:span text:style-name="T9">RBF</text:span>
+            </text:span>
+            <text:span text:style-name="T9"> che si è rivelato il più performante.</text:span>
           </text:p>
         </text:list-item>
         <text:list-item>
-          <text:p text:style-name="P11">Problemi durante il tuning degli iperparametri se non si applica la standardizzazione ai dati di features del dataset. Questo provoca dei blocchi durante l’ottimizzazione di C e Gamma, specialmente con kernel RBF o Polinomiale</text:p>
+          <text:p text:style-name="P10">
+            <text:span text:style-name="Strong_20_Emphasis">
+              <text:span text:style-name="T9">Parametro C:</text:span>
+            </text:span>
+            <text:span text:style-name="T9"> Regola il compromesso tra margine e accuratezza. Abbiamo testato i valori </text:span>
+            <text:span text:style-name="Source_20_Text">
+              <text:span text:style-name="T9">[0.01, 0.1, 1, 10, 100]</text:span>
+            </text:span>
+            <text:span text:style-name="T9">, con il miglior risultato ottenuto per </text:span>
+            <text:span text:style-name="Strong_20_Emphasis">
+              <text:span text:style-name="T9">C = 100</text:span>
+            </text:span>
+            <text:span text:style-name="T9">.</text:span>
+          </text:p>
+        </text:list-item>
+        <text:list-item>
+          <text:p text:style-name="P11">
+            <text:span text:style-name="Strong_20_Emphasis">
+              <text:span text:style-name="T9">Gamma:</text:span>
+            </text:span>
+            <text:span text:style-name="T9"> Controlla l’influenza dei singoli punti nei kernel non lineari. Tra i valori testati </text:span>
+            <text:span text:style-name="Source_20_Text">
+              <text:span text:style-name="T9">[</text:span>
+            </text:span>
+            <text:span text:style-name="Source_20_Text">
+              <text:span text:style-name="T23">1, 0.1, 0.01, 0.001</text:span>
+            </text:span>
+            <text:span text:style-name="Source_20_Text">
+              <text:span text:style-name="T13">]</text:span>
+            </text:span>
+            <text:span text:style-name="T13">, il migliore è risultato </text:span>
+            <text:span text:style-name="Strong_20_Emphasis">
+              <text:span text:style-name="T13">1</text:span>
+            </text:span>
+            <text:span text:style-name="T13">.</text:span>
+          </text:p>
+        </text:list-item>
+      </text:list>
+      <text:p text:style-name="P14">
+        <text:span text:style-name="T20">Nel nostro progetto, abbiamo riscontrato che </text:span>
+        <text:span text:style-name="Strong_20_Emphasis">
+          <text:span text:style-name="T20">senza la standardizzazione nel preprocessing, il tuning degli iperparametri di SVM si blocca</text:span>
+        </text:span>
+        <text:span text:style-name="T20">. Questo problema si verifica perché, durante l'ottimizzazione di </text:span>
+        <text:span text:style-name="Strong_20_Emphasis">
+          <text:span text:style-name="T20">Gamma e C</text:span>
+        </text:span>
+        <text:span text:style-name="T20">, il modello può avere difficoltà a convergere, specialmente con kernel </text:span>
+        <text:span text:style-name="Strong_20_Emphasis">
+          <text:span text:style-name="T20">RBF o Polinomiale</text:span>
+        </text:span>
+        <text:span text:style-name="T20">.</text:span>
+      </text:p>
+      <text:p text:style-name="Text_20_body">
+        <text:span text:style-name="T10">Per risolvere questa criticità, abbiamo implementato la funzione </text:span>
+        <text:span text:style-name="Source_20_Text">
+          <text:span text:style-name="T10">TuningIperparametri()</text:span>
+        </text:span>
+        <text:span text:style-name="T10">, che utilizza </text:span>
+        <text:span text:style-name="Strong_20_Emphasis">
+          <text:span text:style-name="T10">dati standardizzati</text:span>
+        </text:span>
+        <text:span text:style-name="T10"> per trovare i migliori valori di </text:span>
+        <text:span text:style-name="Strong_20_Emphasis">
+          <text:span text:style-name="T10">Kernel, Gamma e C</text:span>
+        </text:span>
+        <text:span text:style-name="T10">. Una volta individuati, questi parametri sono stati direttamente inseriti nel codice. Questo approccio evita </text:span>
+        <text:span text:style-name="Strong_20_Emphasis">
+          <text:span text:style-name="T10">interruzioni durante </text:span>
+        </text:span>
+        <text:soft-page-break/>
+        <text:span text:style-name="Strong_20_Emphasis">
+          <text:span text:style-name="T10">l'addestramento</text:span>
+        </text:span>
+        <text:span text:style-name="T10"> e permette di valutare </text:span>
+        <text:span text:style-name="Strong_20_Emphasis">
+          <text:span text:style-name="T10">l’accuratezza dell’SVM anche con i dati grezzi</text:span>
+        </text:span>
+        <text:span text:style-name="T10"> senza problemi di convergenza.</text:span>
+      </text:p>
+      <text:p text:style-name="P14">
+        <text:span text:style-name="T14"/>
+      </text:p>
+      <text:p text:style-name="Text_20_body">
+        <text:span text:style-name="T9"/>
+      </text:p>
+      <text:h text:style-name="P2" text:outline-level="2">Migliori Tecniche di Preprocessing</text:h>
+      <text:p text:style-name="P7">
+        <text:s text:c="238"/>
+        Oltre alla selezione deg
+        <text:span text:style-name="T22">li </text:span>
+        iperparametri, abbiamo sperimentato diverse tecniche di preprocessing per migliorare le prestazioni del modello.
+        <text:span text:style-name="T22">Vediamo l’analisi delle tecniche di processamento dei dati:</text:span>
+      </text:p>
+      <text:list text:style-name="L15">
+        <text:list-item>
+          <text:p text:style-name="P8">Rosso Chiaro, abbiamo l’accuratezza senza fare alcun tipo di PreProcessing.</text:p>
+        </text:list-item>
+        <text:list-item>
+          <text:p text:style-name="P8">Verde, la miglior combinazione di PreProcessing per SVM con questo Dataset.</text:p>
+        </text:list-item>
+        <text:list-item>
+          <text:p text:style-name="P8">Viola, confronto tra miglior combinazione e la stessa cambiando però il Bilanciamento.</text:p>
+        </text:list-item>
+        <text:list-item>
+          <text:p text:style-name="P8">Giallo, confronto tra miglior combinazione e la stessa cambiando lo Scaler</text:p>
+        </text:list-item>
+      </text:list>
+      <text:h text:style-name="P3" text:outline-level="3">
+        Selezione
+        <draw:frame draw:style-name="fr1" draw:name="Immagine1" text:anchor-type="char" svg:x="1.933cm" svg:y="0.03cm" svg:width="13.466cm" svg:height="8.176cm" draw:z-index="0">
+          <draw:image xlink:href="Pictures/100000010000022F00000267B4C4282F.png" xlink:type="simple" xlink:show="embed" xlink:actuate="onLoad" draw:mime-type="image/png"/>
+        </draw:frame>
+         delle Feature
+      </text:h>
+      <text:p text:style-name="Text_20_body">
+        <text:span text:style-name="T9">L’accuratezza più alta è stata ottenuta </text:span>
+        <text:span text:style-name="Strong_20_Emphasis">
+          <text:span text:style-name="T9">senza effettuare selezione delle feature</text:span>
+        </text:span>
+        <text:span text:style-name="T9">. SVM è in grado di gestire feature ridondanti senza perdere in performance, e la rimozione di feature con </text:span>
+        <text:span text:style-name="Strong_20_Emphasis">
+          <text:span text:style-name="T9">Chi2, Mutual Information o F-Classif</text:span>
+        </text:span>
+        <text:span text:style-name="T9"> potrebbe aver eliminato informazioni utili alla separazione delle classi, riducendo così l’accuratezza. </text:span>
+        <text:span text:style-name="T11">Per questo è evidente la differenza soprattutto con Chi2, </text:span>
+        <text:span text:style-name="T12">questo perchè è più adatto a dati categoriali piuttosto che numerici. Mentre gli altri due algoritmi hanno prestazioni abbastanza simili, anche se risulta evidente</text:span>
+      </text:p>
+      <text:h text:style-name="P3" text:outline-level="3">Bilanciamento del Dataset</text:h>
+      <text:p text:style-name="P4">Il metodo di bilanciamento ha influenzato significativamente i risultati:</text:p>
+      <text:list text:style-name="L13">
+        <text:list-item>
+          <text:p text:style-name="P12">
+            <text:span text:style-name="Strong_20_Emphasis">
+              <text:span text:style-name="T9">Random Over Sampling:</text:span>
+            </text:span>
+            <text:span text:style-name="T9"> Ha fornito le migliori performance, poiché ha duplicato le istanze delle classi minoritarie senza introdurre rumore artificiale.</text:span>
+          </text:p>
+        </text:list-item>
+        <text:list-item>
+          <text:p text:style-name="P12">
+            <text:soft-page-break/>
+            <text:span text:style-name="Strong_20_Emphasis">
+              <text:span text:style-name="T9">SMOTE:</text:span>
+            </text:span>
+            <text:span text:style-name="T9"> Ha generato dati sintetici, bilanciando il dataset ma alterando leggermente la distribuzione, con una conseguente perdita di accuratezza.</text:span>
+          </text:p>
+        </text:list-item>
+        <text:list-item>
+          <text:p text:style-name="P12">
+            <text:span text:style-name="Strong_20_Emphasis">
+              <text:span text:style-name="T9">Random Under Sampling:</text:span>
+            </text:span>
+            <text:span text:style-name="T9"> Ha ridotto la quantità di dati disponibili, causando una perdita di informazioni e un calo nelle prestazioni.</text:span>
+          </text:p>
+        </text:list-item>
+      </text:list>
+      <text:h text:style-name="P3" text:outline-level="3">Effetto dello Scaler</text:h>
+      <text:p text:style-name="Text_20_body">L’analisi dei risultati ha evidenziato che l’uso dello scaler influisce sull’accuratezza ma non in maniera uniforme:</text:p>
+      <text:list text:style-name="L14">
+        <text:list-item>
+          <text:p text:style-name="P13">
+            <text:span text:style-name="Strong_20_Emphasis">L’assenza di scaling con Random Over Sampling ha comunque prodotto un’accuratezza elevata (0.71)</text:span>
+            , suggerendo che in alcuni casi SVM riesce a gestire dati non scalati senza un impatto significativo.
+          </text:p>
+        </text:list-item>
+        <text:list-item>
+          <text:p text:style-name="P13">
+            <text:span text:style-name="Strong_20_Emphasis">La normalizzazione ha leggermente ridotto l’accuratezza (0.69)</text:span>
+            , indicando che comprimere i valori in un intervallo ristretto potrebbe aver reso più difficile la separazione ottimale dei dati nello spazio delle feature.
+          </text:p>
+        </text:list-item>
+        <text:list-item>
+          <text:p text:style-name="P13">
+            <text:span text:style-name="Strong_20_Emphasis">La standardizzazione ha fornito il miglior risultato (0.78)</text:span>
+            , confermando che per SVM è preferibile lavorare con dati con media 0 e deviazione standard 1.
+          </text:p>
         </text:list-item>
       </text:list>
       <text:p text:style-name="P4"/>
-      <text:p text:style-name="P4">Il terzo punto è proprio il motivo per cui nel codice abbiamo trovato i migliori Iperparametri con la Standardizzazione e li passiamo direttamente al modello senza fargli fare il tuning ogni volta, sennò non saremmo in gradi di fare il confronto tra prestazioni dell’SVM con o senza preprocessing.</text:p>
-      <text:p text:style-name="P5">Inoltre, col preprocessing si può scegliere la selezione di features, se fare la rimozione degli outlier o meno e la scelta del bilanciamento delle classi all’interno del training set.</text:p>
-      <text:p text:style-name="P6">
-        In questo caso la Normalizzazione con MinMaxScaler() sarebbe da evitare perché non gestisce bene gli outlier 
-        <text:s/>
-        perché schiaccia i valori tra 0 e 1 e dato che utilizza le distanze tra punti e se alcune features hanno una scala troppo compressa il modello rischia di perdere informazioni importanti e non è compatibile con i kernel Polinomiale, RBF e Sigmoid perché dipendono molto dalla distanza dei punti dallo 0 e la Normalizazzione non concentra i dati sullo 0 ma crea la Normale dei dati tra 0 e 1 e li concentra nella mediana.
+      <text:h text:style-name="P3" text:outline-level="3">Rimozione degli Outlier</text:h>
+      <text:p text:style-name="P4">La rimozione degli outlier ha migliorato l’accuratezza, dato che SVM è sensibile ai punti anomali, che possono distorcere il margine di separazione tra le classi. Eliminandoli, il modello ha potuto trovare decision boundaries più affidabili.</text:p>
+      <text:h text:style-name="P2" text:outline-level="2">Conclusione</text:h>
+      <text:p text:style-name="Text_20_body">
+        <text:span text:style-name="T9">L’analisi ha evidenziato come </text:span>
+        <text:span text:style-name="Strong_20_Emphasis">
+          <text:span text:style-name="T9">Random Over Sampling</text:span>
+        </text:span>
+        <text:span text:style-name="T9">, </text:span>
+        <text:span text:style-name="Strong_20_Emphasis">
+          <text:span text:style-name="T9">Standardizzazione, </text:span>
+        </text:span>
+        <text:span text:style-name="Strong_20_Emphasis">
+          <text:span text:style-name="T21">rimozione di outliers</text:span>
+        </text:span>
+        <text:span text:style-name="T9"> e </text:span>
+        <text:span text:style-name="Strong_20_Emphasis">
+          <text:span text:style-name="T9">assenza di selezione delle feature</text:span>
+        </text:span>
+        <text:span text:style-name="T9"> siano state le scelte migliori per migliorare l’accuratezza del modello. Il tuning degli iperparametri ha confermato che il kernel </text:span>
+        <text:span text:style-name="Strong_20_Emphasis">
+          <text:span text:style-name="T9">RBF</text:span>
+        </text:span>
+        <text:span text:style-name="T9">, con </text:span>
+        <text:span text:style-name="Strong_20_Emphasis">
+          <text:span text:style-name="T9">C = 100</text:span>
+        </text:span>
+        <text:span text:style-name="T9"> e </text:span>
+        <text:span text:style-name="Strong_20_Emphasis">
+          <text:span text:style-name="T9">Gamma = 1</text:span>
+        </text:span>
+        <text:span text:style-name="T9">, è la configurazione ottimale. Grazie a queste tecniche, il modello SVM ha ottenuto prestazioni significativamente migliori rispetto alla versione senza preprocessing, </text:span>
+        <text:span text:style-name="T21">con un accuratezza migliore di 0,78.</text:span>
       </text:p>
-      <text:p text:style-name="P6"/>
-      <text:p text:style-name="P12">
-        Migliori Combinazioni di Preprocessing per 
-        <text:s/>
-        SVM
-      </text:p>
-      <text:list text:style-name="L3">
-        <text:list-item>
-          <text:p text:style-name="P13">
-            Accuratezza senza 
-            <text:span text:style-name="T6">nessun tipo di </text:span>
-            PreProcessing: 0,25
-          </text:p>
-        </text:list-item>
-        <text:list-item>
-          <text:p text:style-name="P15">Tabella delle combinazioni di PreProcessing per l’SVM:</text:p>
-          <text:list>
-            <text:list-item>
-              <text:p text:style-name="P15">
-                <draw:frame draw:style-name="fr1" draw:name="Immagine1" text:anchor-type="char" svg:x="1.598cm" svg:y="0.332cm" svg:width="13.234cm" svg:height="6.683cm" draw:z-index="0">
-                  <draw:image xlink:href="Pictures/1000000100000230000001469648C621.png" xlink:type="simple" xlink:show="embed" xlink:actuate="onLoad" draw:mime-type="image/png"/>
-                </draw:frame>
-              </text:p>
-            </text:list-item>
-          </text:list>
-        </text:list-item>
-      </text:list>
-      <text:p text:style-name="P14"/>
-      <text:p text:style-name="P3"/>
-      <text:p text:style-name="P3"/>
-      <text:p text:style-name="P3"/>
-      <text:p text:style-name="P3"/>
-      <text:p text:style-name="P3"/>
-      <text:p text:style-name="P3"/>
-      <text:p text:style-name="P3"/>
-      <text:p text:style-name="P3"/>
-      <text:p text:style-name="P3"/>
-      <text:p text:style-name="P3"/>
-      <text:p text:style-name="P3"/>
-      <text:p text:style-name="P3"/>
-      <text:p text:style-name="P16">
-        <text:soft-page-break/>
-        La combinazione di PreProcessing migliore per l’SVM è quindi:
-      </text:p>
-      <text:list text:style-name="L4">
-        <text:list-item>
-          <text:p text:style-name="P17">Selezione Features: Mutual Information</text:p>
-        </text:list-item>
-        <text:list-item>
-          <text:p text:style-name="P17">Standardizzazione</text:p>
-        </text:list-item>
-        <text:list-item>
-          <text:p text:style-name="P17">Bilanciamento: Random Over Sampling</text:p>
-        </text:list-item>
-        <text:list-item>
-          <text:p text:style-name="P17">Rimozione degli Outliers attiva</text:p>
-        </text:list-item>
-      </text:list>
-      <text:p text:style-name="P18">
-        <text:span text:style-name="T12">La </text:span>
-        <text:span text:style-name="Strong_20_Emphasis">
-          <text:span text:style-name="T12">selezione delle feature</text:span>
-        </text:span>
-        <text:span text:style-name="T12"> tramite </text:span>
-        <text:span text:style-name="Emphasis">
-          <text:span text:style-name="T12">Mutual Information</text:span>
-        </text:span>
-        <text:span text:style-name="T12"> permette di mantenere solo le variabili più rilevanti per la classificazione, eliminando quelle ridondanti o poco informative, cosa particolarmente utile in modelli come SVM che possono risentire di feature irrilevanti.</text:span>
-      </text:p>
-      <text:p text:style-name="Text_20_body">
-        <text:span text:style-name="T12">La </text:span>
-        <text:span text:style-name="Strong_20_Emphasis">
-          <text:span text:style-name="T12">standardizzazione</text:span>
-        </text:span>
-        <text:span text:style-name="T12"> è essenziale perché il dataset contiene feature con scale molto diverse, come la popolazione espressa in milioni e la densità in valori più piccoli. Poiché SVM utilizza il prodotto scalare per costruire il margine di separazione tra le classi, è fondamentale che tutte le feature abbiano la stessa scala per evitare che quelle con valori più grandi abbiano un impatto sproporzionato.</text:span>
-      </text:p>
-      <text:p text:style-name="Text_20_body">
-        <text:span text:style-name="T12">Il </text:span>
-        <text:span text:style-name="Strong_20_Emphasis">
-          <text:span text:style-name="T12">bilanciamento con Random Over Sampling</text:span>
-        </text:span>
-        <text:span text:style-name="T12"> è necessario quando le classi del dataset non sono equilibrate. In questo caso, invece di eliminare dati come farebbe l’undersampling, vengono duplicati alcuni campioni della classe minoritaria per garantire che l'SVM non favorisca eccessivamente la classe dominante.</text:span>
-      </text:p>
-      <text:p text:style-name="Text_20_body">
-        <text:span text:style-name="T12">Infine, la </text:span>
-        <text:span text:style-name="Strong_20_Emphasis">
-          <text:span text:style-name="T12">rimozione degli outlier</text:span>
-        </text:span>
-        <text:span text:style-name="T12"> è attivata perché SVM è molto sensibile a valori anomali, che possono influenzare il posizionamento del margine di separazione e ridurre la capacità del modello di generalizzare sui nuovi dati. Eliminando gli outlier, si ottiene un modello più stabile e affidabile.</text:span>
-      </text:p>
-      <text:p text:style-name="P10"/>
-      <text:p text:style-name="P3">Descrizione Iperparametri</text:p>
-      <text:p text:style-name="P2">
-        <text:span text:style-name="T1">Se i dati sono linearmente separabili, utilizza il kernel trick per proiettare i dati in uno spazio di dimensioni superiori, rendendo possibile la separazione, il Support </text:span>
-        <text:span text:style-name="T4">V</text:span>
-        <text:span text:style-name="T1">ector Classifier supporta diversi tipi di kernel come linear, rbf, poly e sigmoid che abbiamo usato come parametri di kernel per il nostro Tuning. Stessa cosa vale per il parametro C, questo regola il compromesso tra margine e accuratezza, noi abbiamo usato questi valori: [</text:span>
-        <text:span text:style-name="T2">0.01, 0.1, 1, 10, 100</text:span>
-        <text:span text:style-name="T3">]. Infine abbiamo usato anche il parametro Gamma che controlla l’influenza dei singoli punti nei kernel non lineari </text:span>
+      <text:p text:style-name="P5">
+        <text:span text:style-name="Strong_20_Emphasis">
+          <text:span text:style-name="T2"/>
+        </text:span>
       </text:p>
     </office:text>
   </office:body>
@@ -484,11 +1043,11 @@
 <office:document-meta xmlns:grddl="http://www.w3.org/2003/g/data-view#" xmlns:meta="urn:oasis:names:tc:opendocument:xmlns:meta:1.0" xmlns:dc="http://purl.org/dc/elements/1.1/" xmlns:xlink="http://www.w3.org/1999/xlink" xmlns:ooo="http://openoffice.org/2004/office" xmlns:office="urn:oasis:names:tc:opendocument:xmlns:office:1.0" office:version="1.3">
   <office:meta>
     <meta:creation-date>2025-03-06T18:11:57.987179709</meta:creation-date>
-    <dc:date>2025-03-07T19:15:47.352265161</dc:date>
-    <meta:editing-duration>PT2H53M45S</meta:editing-duration>
-    <meta:editing-cycles>3</meta:editing-cycles>
+    <dc:date>2025-03-08T12:22:26.407570717</dc:date>
+    <meta:editing-duration>PT6H35M58S</meta:editing-duration>
+    <meta:editing-cycles>7</meta:editing-cycles>
     <meta:generator>LibreOffice/24.2.7.2$Linux_X86_64 LibreOffice_project/420$Build-2</meta:generator>
-    <meta:document-statistic meta:table-count="0" meta:image-count="1" meta:object-count="0" meta:page-count="2" meta:paragraph-count="28" meta:word-count="722" meta:character-count="4734" meta:non-whitespace-character-count="4048"/>
+    <meta:document-statistic meta:table-count="0" meta:image-count="1" meta:object-count="0" meta:page-count="3" meta:paragraph-count="40" meta:word-count="832" meta:character-count="5982" meta:non-whitespace-character-count="4971"/>
   </office:meta>
 </office:document-meta>
 </file>
@@ -497,21 +1056,21 @@
 <office:document-settings xmlns:config="urn:oasis:names:tc:opendocument:xmlns:config:1.0" xmlns:xlink="http://www.w3.org/1999/xlink" xmlns:ooo="http://openoffice.org/2004/office" xmlns:office="urn:oasis:names:tc:opendocument:xmlns:office:1.0" office:version="1.3">
   <office:settings>
     <config:config-item-set config:name="ooo:view-settings">
-      <config:config-item config:name="ViewAreaTop" config:type="long">33330</config:config-item>
+      <config:config-item config:name="ViewAreaTop" config:type="long">36130</config:config-item>
       <config:config-item config:name="ViewAreaLeft" config:type="long">0</config:config-item>
-      <config:config-item config:name="ViewAreaWidth" config:type="long">36220</config:config-item>
-      <config:config-item config:name="ViewAreaHeight" config:type="long">16778</config:config-item>
+      <config:config-item config:name="ViewAreaWidth" config:type="long">37259</config:config-item>
+      <config:config-item config:name="ViewAreaHeight" config:type="long">7763</config:config-item>
       <config:config-item config:name="ShowRedlineChanges" config:type="boolean">true</config:config-item>
       <config:config-item config:name="InBrowseMode" config:type="boolean">false</config:config-item>
       <config:config-item-map-indexed config:name="Views">
         <config:config-item-map-entry>
           <config:config-item config:name="ViewId" config:type="string">view2</config:config-item>
-          <config:config-item config:name="ViewLeft" config:type="long">9610</config:config-item>
-          <config:config-item config:name="ViewTop" config:type="long">44512</config:config-item>
+          <config:config-item config:name="ViewLeft" config:type="long">11492</config:config-item>
+          <config:config-item config:name="ViewTop" config:type="long">78779</config:config-item>
           <config:config-item config:name="VisibleLeft" config:type="long">0</config:config-item>
-          <config:config-item config:name="VisibleTop" config:type="long">33330</config:config-item>
-          <config:config-item config:name="VisibleRight" config:type="long">36218</config:config-item>
-          <config:config-item config:name="VisibleBottom" config:type="long">50107</config:config-item>
+          <config:config-item config:name="VisibleTop" config:type="long">36130</config:config-item>
+          <config:config-item config:name="VisibleRight" config:type="long">37257</config:config-item>
+          <config:config-item config:name="VisibleBottom" config:type="long">43891</config:config-item>
           <config:config-item config:name="ZoomType" config:type="short">0</config:config-item>
           <config:config-item config:name="ViewLayoutColumns" config:type="short">1</config:config-item>
           <config:config-item config:name="ViewLayoutBookMode" config:type="boolean">false</config:config-item>
@@ -631,7 +1190,7 @@
       <config:config-item config:name="UseOldPrinterMetrics" config:type="boolean">false</config:config-item>
       <config:config-item config:name="RedlineProtectionKey" config:type="base64Binary"/>
       <config:config-item config:name="TabsRelativeToIndent" config:type="boolean">true</config:config-item>
-      <config:config-item config:name="Rsid" config:type="int">2216464</config:config-item>
+      <config:config-item config:name="Rsid" config:type="int">3208414</config:config-item>
       <config:config-item config:name="UpdateFromTemplate" config:type="boolean">true</config:config-item>
       <config:config-item config:name="ProtectForm" config:type="boolean">false</config:config-item>
       <config:config-item config:name="MsWordCompMinLineHeightByFly" config:type="boolean">false</config:config-item>
@@ -644,20 +1203,21 @@
 <file path=styles.xml><?xml version="1.0" encoding="utf-8"?>
 <office:document-styles xmlns:css3t="http://www.w3.org/TR/css3-text/" xmlns:grddl="http://www.w3.org/2003/g/data-view#" xmlns:xhtml="http://www.w3.org/1999/xhtml" xmlns:dom="http://www.w3.org/2001/xml-events" xmlns:script="urn:oasis:names:tc:opendocument:xmlns:script:1.0" xmlns:form="urn:oasis:names:tc:opendocument:xmlns:form:1.0" xmlns:math="http://www.w3.org/1998/Math/MathML" xmlns:office="urn:oasis:names:tc:opendocument:xmlns:office:1.0" xmlns:ooo="http://openoffice.org/2004/office" xmlns:fo="urn:oasis:names:tc:opendocument:xmlns:xsl-fo-compatible:1.0" xmlns:ooow="http://openoffice.org/2004/writer" xmlns:xlink="http://www.w3.org/1999/xlink" xmlns:drawooo="http://openoffice.org/2010/draw" xmlns:oooc="http://openoffice.org/2004/calc" xmlns:dc="http://purl.org/dc/elements/1.1/" xmlns:calcext="urn:org:documentfoundation:names:experimental:calc:xmlns:calcext:1.0" xmlns:style="urn:oasis:names:tc:opendocument:xmlns:style:1.0" xmlns:text="urn:oasis:names:tc:opendocument:xmlns:text:1.0" xmlns:of="urn:oasis:names:tc:opendocument:xmlns:of:1.2" xmlns:tableooo="http://openoffice.org/2009/table" xmlns:draw="urn:oasis:names:tc:opendocument:xmlns:drawing:1.0" xmlns:dr3d="urn:oasis:names:tc:opendocument:xmlns:dr3d:1.0" xmlns:rpt="http://openoffice.org/2005/report" xmlns:svg="urn:oasis:names:tc:opendocument:xmlns:svg-compatible:1.0" xmlns:chart="urn:oasis:names:tc:opendocument:xmlns:chart:1.0" xmlns:officeooo="http://openoffice.org/2009/office" xmlns:table="urn:oasis:names:tc:opendocument:xmlns:table:1.0" xmlns:meta="urn:oasis:names:tc:opendocument:xmlns:meta:1.0" xmlns:loext="urn:org:documentfoundation:names:experimental:office:xmlns:loext:1.0" xmlns:number="urn:oasis:names:tc:opendocument:xmlns:datastyle:1.0" xmlns:field="urn:openoffice:names:experimental:ooo-ms-interop:xmlns:field:1.0" office:version="1.3">
   <office:font-face-decls>
-    <style:font-face style:name="C059" svg:font-family="C059" style:font-pitch="variable"/>
     <style:font-face style:name="Droid Sans Mono" svg:font-family="'Droid Sans Mono', monospace, monospace"/>
+    <style:font-face style:name="Liberation Mono" svg:font-family="'Liberation Mono'" style:font-family-generic="modern" style:font-pitch="fixed"/>
     <style:font-face style:name="Liberation Sans" svg:font-family="'Liberation Sans'" style:font-family-generic="swiss" style:font-pitch="variable"/>
     <style:font-face style:name="Liberation Serif" svg:font-family="'Liberation Serif'" style:font-family-generic="roman" style:font-pitch="variable"/>
     <style:font-face style:name="Noto Sans CJK SC" svg:font-family="'Noto Sans CJK SC'" style:font-family-generic="system" style:font-pitch="variable"/>
     <style:font-face style:name="Noto Sans Devanagari" svg:font-family="'Noto Sans Devanagari'" style:font-family-generic="swiss"/>
     <style:font-face style:name="Noto Sans Devanagari1" svg:font-family="'Noto Sans Devanagari'" style:font-family-generic="system" style:font-pitch="variable"/>
+    <style:font-face style:name="Noto Sans Mono CJK SC" svg:font-family="'Noto Sans Mono CJK SC'" style:font-family-generic="modern" style:font-pitch="fixed"/>
     <style:font-face style:name="Noto Serif CJK SC" svg:font-family="'Noto Serif CJK SC'" style:font-family-generic="system" style:font-pitch="variable"/>
     <style:font-face style:name="OpenSymbol" svg:font-family="OpenSymbol" style:font-charset="x-symbol"/>
   </office:font-face-decls>
   <office:styles>
     <style:default-style style:family="graphic">
       <style:graphic-properties svg:stroke-color="#3465a4" draw:fill-color="#729fcf" fo:wrap-option="no-wrap" draw:shadow-offset-x="0.3cm" draw:shadow-offset-y="0.3cm" draw:start-line-spacing-horizontal="0.283cm" draw:start-line-spacing-vertical="0.283cm" draw:end-line-spacing-horizontal="0.283cm" draw:end-line-spacing-vertical="0.283cm" style:writing-mode="lr-tb" style:flow-with-text="false"/>
-      <style:paragraph-properties style:text-autospace="ideograph-alpha" style:line-break="strict" loext:tab-stop-distance="0cm" style:writing-mode="lr-tb" style:font-independent-line-spacing="false">
+      <style:paragraph-properties style:text-autospace="ideograph-alpha" style:line-break="strict" loext:tab-stop-distance="0cm" style:font-independent-line-spacing="false">
         <style:tab-stops/>
       </style:paragraph-properties>
       <style:text-properties style:use-window-font-color="true" loext:opacity="0%" style:font-name="Liberation Serif" fo:font-size="12pt" fo:language="it" fo:country="IT" style:letter-kerning="true" style:font-name-asian="Noto Serif CJK SC" style:font-size-asian="10.5pt" style:language-asian="zh" style:country-asian="CN" style:font-name-complex="Noto Sans Devanagari1" style:font-size-complex="12pt" style:language-complex="hi" style:country-complex="IN"/>
@@ -691,6 +1251,18 @@
       <style:paragraph-properties text:number-lines="false" text:line-number="0"/>
       <style:text-properties style:font-size-asian="12pt" style:font-name-complex="Noto Sans Devanagari" style:font-family-complex="'Noto Sans Devanagari'" style:font-family-generic-complex="swiss"/>
     </style:style>
+    <style:style style:name="Heading_20_3" style:display-name="Heading 3" style:family="paragraph" style:parent-style-name="Heading" style:next-style-name="Text_20_body" style:default-outline-level="3" style:list-style-name="" style:class="text">
+      <style:paragraph-properties fo:margin-top="0.247cm" fo:margin-bottom="0.212cm" style:contextual-spacing="false"/>
+      <style:text-properties style:font-name="Liberation Serif" fo:font-family="'Liberation Serif'" style:font-family-generic="roman" style:font-pitch="variable" fo:font-size="14pt" fo:font-weight="bold" style:font-name-asian="Noto Serif CJK SC" style:font-family-asian="'Noto Serif CJK SC'" style:font-family-generic-asian="system" style:font-pitch-asian="variable" style:font-size-asian="14pt" style:font-weight-asian="bold" style:font-name-complex="Noto Sans Devanagari1" style:font-family-complex="'Noto Sans Devanagari'" style:font-family-generic-complex="system" style:font-pitch-complex="variable" style:font-size-complex="14pt" style:font-weight-complex="bold"/>
+    </style:style>
+    <style:style style:name="Heading_20_1" style:display-name="Heading 1" style:family="paragraph" style:parent-style-name="Heading" style:next-style-name="Text_20_body" style:default-outline-level="1" style:list-style-name="" style:class="text">
+      <style:paragraph-properties fo:margin-top="0.423cm" fo:margin-bottom="0.212cm" style:contextual-spacing="false"/>
+      <style:text-properties style:font-name="Liberation Serif" fo:font-family="'Liberation Serif'" style:font-family-generic="roman" style:font-pitch="variable" fo:font-size="24pt" fo:font-weight="bold" style:font-name-asian="Noto Serif CJK SC" style:font-family-asian="'Noto Serif CJK SC'" style:font-family-generic-asian="system" style:font-pitch-asian="variable" style:font-size-asian="24pt" style:font-weight-asian="bold" style:font-name-complex="Noto Sans Devanagari1" style:font-family-complex="'Noto Sans Devanagari'" style:font-family-generic-complex="system" style:font-pitch-complex="variable" style:font-size-complex="24pt" style:font-weight-complex="bold"/>
+    </style:style>
+    <style:style style:name="Heading_20_2" style:display-name="Heading 2" style:family="paragraph" style:parent-style-name="Heading" style:next-style-name="Text_20_body" style:default-outline-level="2" style:list-style-name="" style:class="text">
+      <style:paragraph-properties fo:margin-top="0.353cm" fo:margin-bottom="0.212cm" style:contextual-spacing="false"/>
+      <style:text-properties style:font-name="Liberation Serif" fo:font-family="'Liberation Serif'" style:font-family-generic="roman" style:font-pitch="variable" fo:font-size="18pt" fo:font-weight="bold" style:font-name-asian="Noto Serif CJK SC" style:font-family-asian="'Noto Serif CJK SC'" style:font-family-generic-asian="system" style:font-pitch-asian="variable" style:font-size-asian="18pt" style:font-weight-asian="bold" style:font-name-complex="Noto Sans Devanagari1" style:font-family-complex="'Noto Sans Devanagari'" style:font-family-generic-complex="system" style:font-pitch-complex="variable" style:font-size-complex="18pt" style:font-weight-complex="bold"/>
+    </style:style>
     <style:style style:name="Bullet_20_Symbols" style:display-name="Bullet Symbols" style:family="text">
       <style:text-properties style:font-name="OpenSymbol" fo:font-family="OpenSymbol" style:font-charset="x-symbol" style:font-name-asian="OpenSymbol" style:font-family-asian="OpenSymbol" style:font-charset-asian="x-symbol" style:font-name-complex="OpenSymbol" style:font-family-complex="OpenSymbol" style:font-charset-complex="x-symbol"/>
     </style:style>
@@ -700,8 +1272,12 @@
     <style:style style:name="Emphasis" style:family="text">
       <style:text-properties fo:font-style="italic" style:font-style-asian="italic" style:font-style-complex="italic"/>
     </style:style>
+    <style:style style:name="Source_20_Text" style:display-name="Source Text" style:family="text">
+      <style:text-properties style:font-name="Liberation Mono" fo:font-family="'Liberation Mono'" style:font-family-generic="modern" style:font-pitch="fixed" style:font-name-asian="Noto Sans Mono CJK SC" style:font-family-asian="'Noto Sans Mono CJK SC'" style:font-family-generic-asian="modern" style:font-pitch-asian="fixed" style:font-name-complex="Liberation Mono" style:font-family-complex="'Liberation Mono'" style:font-family-generic-complex="modern" style:font-pitch-complex="fixed"/>
+    </style:style>
+    <style:style style:name="Numbering_20_Symbols" style:display-name="Numbering Symbols" style:family="text"/>
     <style:style style:name="Graphics" style:family="graphic">
-      <style:graphic-properties text:anchor-type="paragraph" svg:x="0cm" svg:y="0cm" style:wrap="dynamic" style:number-wrapped-paragraphs="no-limit" style:wrap-contour="false" style:vertical-pos="top" style:vertical-rel="paragraph" style:horizontal-pos="center" style:horizontal-rel="paragraph" draw:fill="none"/>
+      <style:graphic-properties text:anchor-type="paragraph" svg:x="0cm" svg:y="0cm" style:wrap="dynamic" style:number-wrapped-paragraphs="no-limit" style:wrap-contour="false" style:vertical-pos="top" style:vertical-rel="paragraph" style:horizontal-pos="center" style:horizontal-rel="paragraph" fo:background-color="transparent" draw:fill="none" draw:fill-color="#729fcf"/>
     </style:style>
     <text:outline-style style:name="Outline">
       <text:outline-level-style text:level="1" loext:num-list-format="%1%" style:num-format="">

</xml_diff>